<commit_message>
TS 6 Tamil pushed 09/10/2021
</commit_message>
<xml_diff>
--- a/saMhitA/06/TS 6 Tamil Corrections.docx
+++ b/saMhitA/06/TS 6 Tamil Corrections.docx
@@ -1,6 +1,6 @@
 
 <file path=word/document.xml><?xml version="1.0" encoding="utf-8"?>
-<w:document xmlns:wpc="http://schemas.microsoft.com/office/word/2010/wordprocessingCanvas" xmlns:cx="http://schemas.microsoft.com/office/drawing/2014/chartex" xmlns:cx1="http://schemas.microsoft.com/office/drawing/2015/9/8/chartex" xmlns:mc="http://schemas.openxmlformats.org/markup-compatibility/2006" xmlns:o="urn:schemas-microsoft-com:office:office" xmlns:r="http://schemas.openxmlformats.org/officeDocument/2006/relationships" xmlns:m="http://schemas.openxmlformats.org/officeDocument/2006/math" xmlns:v="urn:schemas-microsoft-com:vml" xmlns:wp14="http://schemas.microsoft.com/office/word/2010/wordprocessingDrawing" xmlns:wp="http://schemas.openxmlformats.org/drawingml/2006/wordprocessingDrawing" xmlns:w10="urn:schemas-microsoft-com:office:word" xmlns:w="http://schemas.openxmlformats.org/wordprocessingml/2006/main" xmlns:w14="http://schemas.microsoft.com/office/word/2010/wordml" xmlns:w15="http://schemas.microsoft.com/office/word/2012/wordml" xmlns:w16se="http://schemas.microsoft.com/office/word/2015/wordml/symex" xmlns:wpg="http://schemas.microsoft.com/office/word/2010/wordprocessingGroup" xmlns:wpi="http://schemas.microsoft.com/office/word/2010/wordprocessingInk" xmlns:wne="http://schemas.microsoft.com/office/word/2006/wordml" xmlns:wps="http://schemas.microsoft.com/office/word/2010/wordprocessingShape" mc:Ignorable="w14 w15 w16se wp14">
+<w:document xmlns:wpc="http://schemas.microsoft.com/office/word/2010/wordprocessingCanvas" xmlns:cx="http://schemas.microsoft.com/office/drawing/2014/chartex" xmlns:cx1="http://schemas.microsoft.com/office/drawing/2015/9/8/chartex" xmlns:cx2="http://schemas.microsoft.com/office/drawing/2015/10/21/chartex" xmlns:cx3="http://schemas.microsoft.com/office/drawing/2016/5/9/chartex" xmlns:cx4="http://schemas.microsoft.com/office/drawing/2016/5/10/chartex" xmlns:cx5="http://schemas.microsoft.com/office/drawing/2016/5/11/chartex" xmlns:cx6="http://schemas.microsoft.com/office/drawing/2016/5/12/chartex" xmlns:cx7="http://schemas.microsoft.com/office/drawing/2016/5/13/chartex" xmlns:cx8="http://schemas.microsoft.com/office/drawing/2016/5/14/chartex" xmlns:mc="http://schemas.openxmlformats.org/markup-compatibility/2006" xmlns:aink="http://schemas.microsoft.com/office/drawing/2016/ink" xmlns:am3d="http://schemas.microsoft.com/office/drawing/2017/model3d" xmlns:o="urn:schemas-microsoft-com:office:office" xmlns:r="http://schemas.openxmlformats.org/officeDocument/2006/relationships" xmlns:m="http://schemas.openxmlformats.org/officeDocument/2006/math" xmlns:v="urn:schemas-microsoft-com:vml" xmlns:wp14="http://schemas.microsoft.com/office/word/2010/wordprocessingDrawing" xmlns:wp="http://schemas.openxmlformats.org/drawingml/2006/wordprocessingDrawing" xmlns:w10="urn:schemas-microsoft-com:office:word" xmlns:w="http://schemas.openxmlformats.org/wordprocessingml/2006/main" xmlns:w14="http://schemas.microsoft.com/office/word/2010/wordml" xmlns:w15="http://schemas.microsoft.com/office/word/2012/wordml" xmlns:w16cex="http://schemas.microsoft.com/office/word/2018/wordml/cex" xmlns:w16cid="http://schemas.microsoft.com/office/word/2016/wordml/cid" xmlns:w16="http://schemas.microsoft.com/office/word/2018/wordml" xmlns:w16sdtdh="http://schemas.microsoft.com/office/word/2020/wordml/sdtdatahash" xmlns:w16se="http://schemas.microsoft.com/office/word/2015/wordml/symex" xmlns:wpg="http://schemas.microsoft.com/office/word/2010/wordprocessingGroup" xmlns:wpi="http://schemas.microsoft.com/office/word/2010/wordprocessingInk" xmlns:wne="http://schemas.microsoft.com/office/word/2006/wordml" xmlns:wps="http://schemas.microsoft.com/office/word/2010/wordprocessingShape" mc:Ignorable="w14 w15 w16se w16cid w16 w16cex w16sdtdh wp14">
   <w:body>
     <w:p>
       <w:pPr>
@@ -14,7 +14,6 @@
           <w:u w:val="single"/>
         </w:rPr>
       </w:pPr>
-      <w:proofErr w:type="spellStart"/>
       <w:r>
         <w:rPr>
           <w:b/>
@@ -23,18 +22,7 @@
           <w:szCs w:val="32"/>
           <w:u w:val="single"/>
         </w:rPr>
-        <w:t>TaittirIya</w:t>
-      </w:r>
-      <w:proofErr w:type="spellEnd"/>
-      <w:r>
-        <w:rPr>
-          <w:b/>
-          <w:bCs/>
-          <w:sz w:val="32"/>
-          <w:szCs w:val="32"/>
-          <w:u w:val="single"/>
-        </w:rPr>
-        <w:t xml:space="preserve"> Samhita – TS 6 </w:t>
+        <w:t xml:space="preserve">TaittirIya Samhita – TS 6 </w:t>
       </w:r>
       <w:r>
         <w:rPr>
@@ -90,25 +78,21 @@
         <w:rPr>
           <w:b/>
           <w:bCs/>
-          <w:color w:val="FF0000"/>
           <w:sz w:val="32"/>
           <w:szCs w:val="32"/>
-          <w:highlight w:val="yellow"/>
           <w:u w:val="single"/>
         </w:rPr>
-        <w:t xml:space="preserve"> 202</w:t>
+        <w:t xml:space="preserve"> </w:t>
       </w:r>
       <w:r>
         <w:rPr>
           <w:b/>
           <w:bCs/>
-          <w:color w:val="FF0000"/>
           <w:sz w:val="32"/>
           <w:szCs w:val="32"/>
-          <w:highlight w:val="yellow"/>
           <w:u w:val="single"/>
         </w:rPr>
-        <w:t>1</w:t>
+        <w:t>30th September 2021</w:t>
       </w:r>
     </w:p>
     <w:p>
@@ -124,12 +108,28 @@
           <w:b/>
           <w:bCs/>
         </w:rPr>
-        <w:t>(ignore those which are already incorporated in your book’s version and date)</w:t>
+        <w:t>(</w:t>
+      </w:r>
+      <w:proofErr w:type="gramStart"/>
+      <w:r>
+        <w:rPr>
+          <w:b/>
+          <w:bCs/>
+        </w:rPr>
+        <w:t>ignore</w:t>
+      </w:r>
+      <w:proofErr w:type="gramEnd"/>
+      <w:r>
+        <w:rPr>
+          <w:b/>
+          <w:bCs/>
+        </w:rPr>
+        <w:t xml:space="preserve"> those which are already incorporated in your book’s version and date)</w:t>
       </w:r>
     </w:p>
     <w:tbl>
       <w:tblPr>
-        <w:tblW w:w="14197" w:type="dxa"/>
+        <w:tblW w:w="14377" w:type="dxa"/>
         <w:tblInd w:w="-792" w:type="dxa"/>
         <w:tblBorders>
           <w:top w:val="single" w:sz="4" w:space="0" w:color="000000"/>
@@ -144,8 +144,7 @@
       <w:tblGrid>
         <w:gridCol w:w="3217"/>
         <w:gridCol w:w="5670"/>
-        <w:gridCol w:w="5225"/>
-        <w:gridCol w:w="85"/>
+        <w:gridCol w:w="5490"/>
       </w:tblGrid>
       <w:tr>
         <w:tc>
@@ -223,8 +222,7 @@
         </w:tc>
         <w:tc>
           <w:tcPr>
-            <w:tcW w:w="5310" w:type="dxa"/>
-            <w:gridSpan w:val="2"/>
+            <w:tcW w:w="5490" w:type="dxa"/>
           </w:tcPr>
           <w:p>
             <w:pPr>
@@ -303,20 +301,8 @@
                 <w:sz w:val="28"/>
                 <w:szCs w:val="28"/>
               </w:rPr>
-              <w:t xml:space="preserve"> </w:t>
-            </w:r>
-            <w:proofErr w:type="spellStart"/>
-            <w:r>
-              <w:rPr>
-                <w:rFonts w:cs="Arial"/>
-                <w:b/>
-                <w:bCs/>
-                <w:sz w:val="28"/>
-                <w:szCs w:val="28"/>
-              </w:rPr>
-              <w:t>Vaakyam</w:t>
-            </w:r>
-            <w:proofErr w:type="spellEnd"/>
+              <w:t xml:space="preserve"> Vaakyam</w:t>
+            </w:r>
           </w:p>
           <w:p>
             <w:pPr>
@@ -358,7 +344,6 @@
                 <w:szCs w:val="28"/>
               </w:rPr>
             </w:pPr>
-            <w:proofErr w:type="spellStart"/>
             <w:r>
               <w:rPr>
                 <w:rFonts w:cs="Arial"/>
@@ -367,18 +352,7 @@
                 <w:sz w:val="28"/>
                 <w:szCs w:val="28"/>
               </w:rPr>
-              <w:t>Panchaati</w:t>
-            </w:r>
-            <w:proofErr w:type="spellEnd"/>
-            <w:r>
-              <w:rPr>
-                <w:rFonts w:cs="Arial"/>
-                <w:b/>
-                <w:bCs/>
-                <w:sz w:val="28"/>
-                <w:szCs w:val="28"/>
-              </w:rPr>
-              <w:t xml:space="preserve"> No. 24</w:t>
+              <w:t>Panchaati No. 24</w:t>
             </w:r>
           </w:p>
         </w:tc>
@@ -585,8 +559,7 @@
         </w:tc>
         <w:tc>
           <w:tcPr>
-            <w:tcW w:w="5310" w:type="dxa"/>
-            <w:gridSpan w:val="2"/>
+            <w:tcW w:w="5490" w:type="dxa"/>
           </w:tcPr>
           <w:p>
             <w:pPr>
@@ -846,7 +819,6 @@
                 <w:szCs w:val="28"/>
               </w:rPr>
             </w:pPr>
-            <w:proofErr w:type="spellStart"/>
             <w:r>
               <w:rPr>
                 <w:rFonts w:cs="Arial"/>
@@ -854,17 +826,7 @@
                 <w:sz w:val="28"/>
                 <w:szCs w:val="28"/>
               </w:rPr>
-              <w:t>Panchaati</w:t>
-            </w:r>
-            <w:proofErr w:type="spellEnd"/>
-            <w:r>
-              <w:rPr>
-                <w:rFonts w:cs="Arial"/>
-                <w:b/>
-                <w:sz w:val="28"/>
-                <w:szCs w:val="28"/>
-              </w:rPr>
-              <w:t xml:space="preserve"> 36</w:t>
+              <w:t>Panchaati 36</w:t>
             </w:r>
           </w:p>
         </w:tc>
@@ -1010,8 +972,7 @@
         </w:tc>
         <w:tc>
           <w:tcPr>
-            <w:tcW w:w="5310" w:type="dxa"/>
-            <w:gridSpan w:val="2"/>
+            <w:tcW w:w="5490" w:type="dxa"/>
           </w:tcPr>
           <w:p>
             <w:pPr>
@@ -1249,19 +1210,8 @@
                 <w:sz w:val="28"/>
                 <w:szCs w:val="28"/>
               </w:rPr>
-              <w:t xml:space="preserve">TS 6.1.6.7 - </w:t>
-            </w:r>
-            <w:proofErr w:type="spellStart"/>
-            <w:r>
-              <w:rPr>
-                <w:rFonts w:cs="Arial"/>
-                <w:b/>
-                <w:sz w:val="28"/>
-                <w:szCs w:val="28"/>
-              </w:rPr>
-              <w:t>Vaakyam</w:t>
-            </w:r>
-            <w:proofErr w:type="spellEnd"/>
+              <w:t>TS 6.1.6.7 - Vaakyam</w:t>
+            </w:r>
           </w:p>
           <w:p>
             <w:pPr>
@@ -1301,7 +1251,6 @@
                 <w:szCs w:val="28"/>
               </w:rPr>
             </w:pPr>
-            <w:proofErr w:type="spellStart"/>
             <w:r>
               <w:rPr>
                 <w:rFonts w:cs="Arial"/>
@@ -1309,17 +1258,7 @@
                 <w:sz w:val="28"/>
                 <w:szCs w:val="28"/>
               </w:rPr>
-              <w:t>Panchaati</w:t>
-            </w:r>
-            <w:proofErr w:type="spellEnd"/>
-            <w:r>
-              <w:rPr>
-                <w:rFonts w:cs="Arial"/>
-                <w:b/>
-                <w:sz w:val="28"/>
-                <w:szCs w:val="28"/>
-              </w:rPr>
-              <w:t xml:space="preserve"> No. 45</w:t>
+              <w:t>Panchaati No. 45</w:t>
             </w:r>
           </w:p>
         </w:tc>
@@ -1554,8 +1493,7 @@
         </w:tc>
         <w:tc>
           <w:tcPr>
-            <w:tcW w:w="5310" w:type="dxa"/>
-            <w:gridSpan w:val="2"/>
+            <w:tcW w:w="5490" w:type="dxa"/>
           </w:tcPr>
           <w:p>
             <w:pPr>
@@ -1848,19 +1786,8 @@
                 <w:sz w:val="28"/>
                 <w:szCs w:val="28"/>
               </w:rPr>
-              <w:t xml:space="preserve"> - </w:t>
-            </w:r>
-            <w:proofErr w:type="spellStart"/>
-            <w:r>
-              <w:rPr>
-                <w:rFonts w:cs="Arial"/>
-                <w:b/>
-                <w:sz w:val="28"/>
-                <w:szCs w:val="28"/>
-              </w:rPr>
-              <w:t>Vaakyam</w:t>
-            </w:r>
-            <w:proofErr w:type="spellEnd"/>
+              <w:t xml:space="preserve"> - Vaakyam</w:t>
+            </w:r>
           </w:p>
           <w:p>
             <w:pPr>
@@ -1900,7 +1827,6 @@
                 <w:szCs w:val="28"/>
               </w:rPr>
             </w:pPr>
-            <w:proofErr w:type="spellStart"/>
             <w:r>
               <w:rPr>
                 <w:rFonts w:cs="Arial"/>
@@ -1917,17 +1843,7 @@
                 <w:sz w:val="28"/>
                 <w:szCs w:val="28"/>
               </w:rPr>
-              <w:t>haati</w:t>
-            </w:r>
-            <w:proofErr w:type="spellEnd"/>
-            <w:r>
-              <w:rPr>
-                <w:rFonts w:cs="Arial"/>
-                <w:b/>
-                <w:sz w:val="28"/>
-                <w:szCs w:val="28"/>
-              </w:rPr>
-              <w:t xml:space="preserve"> No. 57</w:t>
+              <w:t>haati No. 57</w:t>
             </w:r>
           </w:p>
         </w:tc>
@@ -2102,8 +2018,7 @@
         </w:tc>
         <w:tc>
           <w:tcPr>
-            <w:tcW w:w="5310" w:type="dxa"/>
-            <w:gridSpan w:val="2"/>
+            <w:tcW w:w="5490" w:type="dxa"/>
           </w:tcPr>
           <w:p>
             <w:pPr>
@@ -2346,19 +2261,8 @@
                 <w:sz w:val="28"/>
                 <w:szCs w:val="28"/>
               </w:rPr>
-              <w:t xml:space="preserve"> – </w:t>
-            </w:r>
-            <w:proofErr w:type="spellStart"/>
-            <w:r>
-              <w:rPr>
-                <w:rFonts w:cs="Arial"/>
-                <w:b/>
-                <w:sz w:val="28"/>
-                <w:szCs w:val="28"/>
-              </w:rPr>
-              <w:t>Vaakyam</w:t>
-            </w:r>
-            <w:proofErr w:type="spellEnd"/>
+              <w:t xml:space="preserve"> – Vaakyam</w:t>
+            </w:r>
           </w:p>
           <w:p>
             <w:pPr>
@@ -2374,7 +2278,6 @@
                 <w:szCs w:val="28"/>
               </w:rPr>
             </w:pPr>
-            <w:proofErr w:type="spellStart"/>
             <w:r>
               <w:rPr>
                 <w:rFonts w:cs="Arial"/>
@@ -2382,17 +2285,7 @@
                 <w:sz w:val="28"/>
                 <w:szCs w:val="28"/>
               </w:rPr>
-              <w:t>Panchaati</w:t>
-            </w:r>
-            <w:proofErr w:type="spellEnd"/>
-            <w:r>
-              <w:rPr>
-                <w:rFonts w:cs="Arial"/>
-                <w:b/>
-                <w:sz w:val="28"/>
-                <w:szCs w:val="28"/>
-              </w:rPr>
-              <w:t xml:space="preserve"> 64</w:t>
+              <w:t>Panchaati 64</w:t>
             </w:r>
           </w:p>
           <w:p>
@@ -2607,8 +2500,7 @@
         </w:tc>
         <w:tc>
           <w:tcPr>
-            <w:tcW w:w="5310" w:type="dxa"/>
-            <w:gridSpan w:val="2"/>
+            <w:tcW w:w="5490" w:type="dxa"/>
           </w:tcPr>
           <w:p>
             <w:pPr>
@@ -2810,7 +2702,6 @@
                 <w:sz w:val="28"/>
                 <w:szCs w:val="28"/>
               </w:rPr>
-              <w:lastRenderedPageBreak/>
               <w:t xml:space="preserve">TS </w:t>
             </w:r>
             <w:proofErr w:type="gramStart"/>
@@ -2833,20 +2724,8 @@
                 <w:sz w:val="28"/>
                 <w:szCs w:val="28"/>
               </w:rPr>
-              <w:t xml:space="preserve"> </w:t>
-            </w:r>
-            <w:proofErr w:type="spellStart"/>
-            <w:r>
-              <w:rPr>
-                <w:rFonts w:cs="Arial"/>
-                <w:b/>
-                <w:bCs/>
-                <w:sz w:val="28"/>
-                <w:szCs w:val="28"/>
-              </w:rPr>
-              <w:t>Vaakyam</w:t>
-            </w:r>
-            <w:proofErr w:type="spellEnd"/>
+              <w:t xml:space="preserve"> Vaakyam</w:t>
+            </w:r>
           </w:p>
           <w:p>
             <w:pPr>
@@ -2888,7 +2767,6 @@
                 <w:szCs w:val="28"/>
               </w:rPr>
             </w:pPr>
-            <w:proofErr w:type="spellStart"/>
             <w:r>
               <w:rPr>
                 <w:rFonts w:cs="Arial"/>
@@ -2897,18 +2775,7 @@
                 <w:sz w:val="28"/>
                 <w:szCs w:val="28"/>
               </w:rPr>
-              <w:t>Panchaati</w:t>
-            </w:r>
-            <w:proofErr w:type="spellEnd"/>
-            <w:r>
-              <w:rPr>
-                <w:rFonts w:cs="Arial"/>
-                <w:b/>
-                <w:bCs/>
-                <w:sz w:val="28"/>
-                <w:szCs w:val="28"/>
-              </w:rPr>
-              <w:t xml:space="preserve"> No. 68</w:t>
+              <w:t>Panchaati No. 68</w:t>
             </w:r>
           </w:p>
         </w:tc>
@@ -3106,8 +2973,7 @@
         </w:tc>
         <w:tc>
           <w:tcPr>
-            <w:tcW w:w="5310" w:type="dxa"/>
-            <w:gridSpan w:val="2"/>
+            <w:tcW w:w="5490" w:type="dxa"/>
           </w:tcPr>
           <w:p>
             <w:pPr>
@@ -3347,6 +3213,7 @@
                 <w:sz w:val="28"/>
                 <w:szCs w:val="28"/>
               </w:rPr>
+              <w:lastRenderedPageBreak/>
               <w:t>TS 6.1.11.2</w:t>
             </w:r>
           </w:p>
@@ -3364,7 +3231,6 @@
                 <w:szCs w:val="28"/>
               </w:rPr>
             </w:pPr>
-            <w:proofErr w:type="spellStart"/>
             <w:r>
               <w:rPr>
                 <w:rFonts w:cs="Arial"/>
@@ -3372,17 +3238,7 @@
                 <w:sz w:val="28"/>
                 <w:szCs w:val="28"/>
               </w:rPr>
-              <w:t>Panchaati</w:t>
-            </w:r>
-            <w:proofErr w:type="spellEnd"/>
-            <w:r>
-              <w:rPr>
-                <w:rFonts w:cs="Arial"/>
-                <w:b/>
-                <w:sz w:val="28"/>
-                <w:szCs w:val="28"/>
-              </w:rPr>
-              <w:t xml:space="preserve"> 72</w:t>
+              <w:t>Panchaati 72</w:t>
             </w:r>
           </w:p>
           <w:p>
@@ -3582,8 +3438,7 @@
         </w:tc>
         <w:tc>
           <w:tcPr>
-            <w:tcW w:w="5310" w:type="dxa"/>
-            <w:gridSpan w:val="2"/>
+            <w:tcW w:w="5490" w:type="dxa"/>
           </w:tcPr>
           <w:p>
             <w:pPr>
@@ -3827,7 +3682,6 @@
                 <w:szCs w:val="28"/>
               </w:rPr>
             </w:pPr>
-            <w:proofErr w:type="spellStart"/>
             <w:r>
               <w:rPr>
                 <w:rFonts w:cs="Arial"/>
@@ -3836,18 +3690,7 @@
                 <w:sz w:val="28"/>
                 <w:szCs w:val="28"/>
               </w:rPr>
-              <w:t>Panchaati</w:t>
-            </w:r>
-            <w:proofErr w:type="spellEnd"/>
-            <w:r>
-              <w:rPr>
-                <w:rFonts w:cs="Arial"/>
-                <w:b/>
-                <w:bCs/>
-                <w:sz w:val="28"/>
-                <w:szCs w:val="28"/>
-              </w:rPr>
-              <w:t xml:space="preserve"> 72</w:t>
+              <w:t>Panchaati 72</w:t>
             </w:r>
           </w:p>
           <w:p>
@@ -4023,8 +3866,7 @@
         </w:tc>
         <w:tc>
           <w:tcPr>
-            <w:tcW w:w="5310" w:type="dxa"/>
-            <w:gridSpan w:val="2"/>
+            <w:tcW w:w="5490" w:type="dxa"/>
           </w:tcPr>
           <w:p>
             <w:pPr>
@@ -4213,7 +4055,6 @@
               </w:rPr>
               <w:t xml:space="preserve"> - </w:t>
             </w:r>
-            <w:proofErr w:type="spellStart"/>
             <w:r>
               <w:rPr>
                 <w:rFonts w:cs="Arial"/>
@@ -4223,7 +4064,6 @@
               </w:rPr>
               <w:t>Vaakyam</w:t>
             </w:r>
-            <w:proofErr w:type="spellEnd"/>
           </w:p>
           <w:p>
             <w:pPr>
@@ -4264,7 +4104,6 @@
                 <w:szCs w:val="28"/>
               </w:rPr>
             </w:pPr>
-            <w:proofErr w:type="spellStart"/>
             <w:r>
               <w:rPr>
                 <w:rFonts w:cs="Arial"/>
@@ -4272,17 +4111,7 @@
                 <w:sz w:val="28"/>
                 <w:szCs w:val="28"/>
               </w:rPr>
-              <w:t>Panchaati</w:t>
-            </w:r>
-            <w:proofErr w:type="spellEnd"/>
-            <w:r>
-              <w:rPr>
-                <w:rFonts w:cs="Arial"/>
-                <w:b/>
-                <w:sz w:val="28"/>
-                <w:szCs w:val="28"/>
-              </w:rPr>
-              <w:t xml:space="preserve"> No. </w:t>
+              <w:t xml:space="preserve">Panchaati No. </w:t>
             </w:r>
             <w:r>
               <w:rPr>
@@ -4439,8 +4268,7 @@
         </w:tc>
         <w:tc>
           <w:tcPr>
-            <w:tcW w:w="5310" w:type="dxa"/>
-            <w:gridSpan w:val="2"/>
+            <w:tcW w:w="5490" w:type="dxa"/>
           </w:tcPr>
           <w:p>
             <w:pPr>
@@ -4658,20 +4486,8 @@
                 <w:sz w:val="28"/>
                 <w:szCs w:val="28"/>
               </w:rPr>
-              <w:t xml:space="preserve"> - </w:t>
-            </w:r>
-            <w:proofErr w:type="spellStart"/>
-            <w:r>
-              <w:rPr>
-                <w:rFonts w:cs="Arial"/>
-                <w:b/>
-                <w:bCs/>
-                <w:sz w:val="28"/>
-                <w:szCs w:val="28"/>
-              </w:rPr>
-              <w:t>Vaakyam</w:t>
-            </w:r>
-            <w:proofErr w:type="spellEnd"/>
+              <w:t xml:space="preserve"> - Vaakyam</w:t>
+            </w:r>
           </w:p>
           <w:p>
             <w:pPr>
@@ -4722,7 +4538,6 @@
                 <w:szCs w:val="28"/>
               </w:rPr>
             </w:pPr>
-            <w:proofErr w:type="spellStart"/>
             <w:r>
               <w:rPr>
                 <w:rFonts w:cs="Arial"/>
@@ -4731,18 +4546,7 @@
                 <w:sz w:val="28"/>
                 <w:szCs w:val="28"/>
               </w:rPr>
-              <w:t>Panchaati</w:t>
-            </w:r>
-            <w:proofErr w:type="spellEnd"/>
-            <w:r>
-              <w:rPr>
-                <w:rFonts w:cs="Arial"/>
-                <w:b/>
-                <w:bCs/>
-                <w:sz w:val="28"/>
-                <w:szCs w:val="28"/>
-              </w:rPr>
-              <w:t xml:space="preserve"> No.</w:t>
+              <w:t>Panchaati No.</w:t>
             </w:r>
             <w:r>
               <w:rPr>
@@ -4958,8 +4762,7 @@
         </w:tc>
         <w:tc>
           <w:tcPr>
-            <w:tcW w:w="5310" w:type="dxa"/>
-            <w:gridSpan w:val="2"/>
+            <w:tcW w:w="5490" w:type="dxa"/>
           </w:tcPr>
           <w:p>
             <w:pPr>
@@ -5229,7 +5032,6 @@
                 <w:szCs w:val="28"/>
               </w:rPr>
             </w:pPr>
-            <w:proofErr w:type="spellStart"/>
             <w:r>
               <w:rPr>
                 <w:rFonts w:cs="Arial"/>
@@ -5237,17 +5039,7 @@
                 <w:sz w:val="28"/>
                 <w:szCs w:val="28"/>
               </w:rPr>
-              <w:t>Panchaati</w:t>
-            </w:r>
-            <w:proofErr w:type="spellEnd"/>
-            <w:r>
-              <w:rPr>
-                <w:rFonts w:cs="Arial"/>
-                <w:b/>
-                <w:sz w:val="28"/>
-                <w:szCs w:val="28"/>
-              </w:rPr>
-              <w:t xml:space="preserve"> 36</w:t>
+              <w:t>Panchaati 36</w:t>
             </w:r>
           </w:p>
           <w:p>
@@ -5406,8 +5198,7 @@
         </w:tc>
         <w:tc>
           <w:tcPr>
-            <w:tcW w:w="5310" w:type="dxa"/>
-            <w:gridSpan w:val="2"/>
+            <w:tcW w:w="5490" w:type="dxa"/>
           </w:tcPr>
           <w:p>
             <w:pPr>
@@ -5643,19 +5434,8 @@
                 <w:sz w:val="28"/>
                 <w:szCs w:val="28"/>
               </w:rPr>
-              <w:t xml:space="preserve">TS 6.2.9.3 - </w:t>
-            </w:r>
-            <w:proofErr w:type="spellStart"/>
-            <w:r>
-              <w:rPr>
-                <w:rFonts w:cs="Arial"/>
-                <w:b/>
-                <w:sz w:val="28"/>
-                <w:szCs w:val="28"/>
-              </w:rPr>
-              <w:t>Vaakyam</w:t>
-            </w:r>
-            <w:proofErr w:type="spellEnd"/>
+              <w:t>TS 6.2.9.3 - Vaakyam</w:t>
+            </w:r>
           </w:p>
           <w:p>
             <w:pPr>
@@ -5695,7 +5475,6 @@
                 <w:szCs w:val="28"/>
               </w:rPr>
             </w:pPr>
-            <w:proofErr w:type="spellStart"/>
             <w:r>
               <w:rPr>
                 <w:rFonts w:cs="Arial"/>
@@ -5703,17 +5482,7 @@
                 <w:sz w:val="28"/>
                 <w:szCs w:val="28"/>
               </w:rPr>
-              <w:t>Panchaati</w:t>
-            </w:r>
-            <w:proofErr w:type="spellEnd"/>
-            <w:r>
-              <w:rPr>
-                <w:rFonts w:cs="Arial"/>
-                <w:b/>
-                <w:sz w:val="28"/>
-                <w:szCs w:val="28"/>
-              </w:rPr>
-              <w:t xml:space="preserve"> No. 47</w:t>
+              <w:t>Panchaati No. 47</w:t>
             </w:r>
           </w:p>
         </w:tc>
@@ -5852,8 +5621,7 @@
         </w:tc>
         <w:tc>
           <w:tcPr>
-            <w:tcW w:w="5310" w:type="dxa"/>
-            <w:gridSpan w:val="2"/>
+            <w:tcW w:w="5490" w:type="dxa"/>
           </w:tcPr>
           <w:p>
             <w:pPr>
@@ -6035,20 +5803,8 @@
                 <w:sz w:val="28"/>
                 <w:szCs w:val="28"/>
               </w:rPr>
-              <w:t xml:space="preserve">.3 - </w:t>
-            </w:r>
-            <w:proofErr w:type="spellStart"/>
-            <w:r>
-              <w:rPr>
-                <w:rFonts w:cs="Arial"/>
-                <w:b/>
-                <w:bCs/>
-                <w:sz w:val="28"/>
-                <w:szCs w:val="28"/>
-              </w:rPr>
-              <w:t>Vaakyam</w:t>
-            </w:r>
-            <w:proofErr w:type="spellEnd"/>
+              <w:t>.3 - Vaakyam</w:t>
+            </w:r>
           </w:p>
           <w:p>
             <w:pPr>
@@ -6091,7 +5847,6 @@
                 <w:szCs w:val="28"/>
               </w:rPr>
             </w:pPr>
-            <w:proofErr w:type="spellStart"/>
             <w:r>
               <w:rPr>
                 <w:rFonts w:cs="Arial"/>
@@ -6100,18 +5855,7 @@
                 <w:sz w:val="28"/>
                 <w:szCs w:val="28"/>
               </w:rPr>
-              <w:t>Panchaati</w:t>
-            </w:r>
-            <w:proofErr w:type="spellEnd"/>
-            <w:r>
-              <w:rPr>
-                <w:rFonts w:cs="Arial"/>
-                <w:b/>
-                <w:bCs/>
-                <w:sz w:val="28"/>
-                <w:szCs w:val="28"/>
-              </w:rPr>
-              <w:t xml:space="preserve"> No.</w:t>
+              <w:t>Panchaati No.</w:t>
             </w:r>
             <w:r>
               <w:rPr>
@@ -6309,8 +6053,7 @@
         </w:tc>
         <w:tc>
           <w:tcPr>
-            <w:tcW w:w="5310" w:type="dxa"/>
-            <w:gridSpan w:val="2"/>
+            <w:tcW w:w="5490" w:type="dxa"/>
           </w:tcPr>
           <w:p>
             <w:pPr>
@@ -6512,21 +6255,8 @@
                 <w:sz w:val="28"/>
                 <w:szCs w:val="28"/>
               </w:rPr>
-              <w:lastRenderedPageBreak/>
-              <w:t xml:space="preserve">TS 6.3.3.2 - </w:t>
-            </w:r>
-            <w:proofErr w:type="spellStart"/>
-            <w:r>
-              <w:rPr>
-                <w:rFonts w:cs="Arial"/>
-                <w:b/>
-                <w:bCs/>
-                <w:sz w:val="28"/>
-                <w:szCs w:val="28"/>
-              </w:rPr>
-              <w:t>Vaakyam</w:t>
-            </w:r>
-            <w:proofErr w:type="spellEnd"/>
+              <w:t>TS 6.3.3.2 - Vaakyam</w:t>
+            </w:r>
           </w:p>
           <w:p>
             <w:pPr>
@@ -6579,7 +6309,6 @@
                 <w:szCs w:val="28"/>
               </w:rPr>
             </w:pPr>
-            <w:proofErr w:type="spellStart"/>
             <w:r>
               <w:rPr>
                 <w:rFonts w:cs="Arial"/>
@@ -6588,18 +6317,7 @@
                 <w:sz w:val="28"/>
                 <w:szCs w:val="28"/>
               </w:rPr>
-              <w:t>Panchaati</w:t>
-            </w:r>
-            <w:proofErr w:type="spellEnd"/>
-            <w:r>
-              <w:rPr>
-                <w:rFonts w:cs="Arial"/>
-                <w:b/>
-                <w:bCs/>
-                <w:sz w:val="28"/>
-                <w:szCs w:val="28"/>
-              </w:rPr>
-              <w:t xml:space="preserve"> No. - 14</w:t>
+              <w:t>Panchaati No. - 14</w:t>
             </w:r>
           </w:p>
         </w:tc>
@@ -6813,8 +6531,7 @@
         </w:tc>
         <w:tc>
           <w:tcPr>
-            <w:tcW w:w="5310" w:type="dxa"/>
-            <w:gridSpan w:val="2"/>
+            <w:tcW w:w="5490" w:type="dxa"/>
           </w:tcPr>
           <w:p>
             <w:pPr>
@@ -7066,6 +6783,7 @@
                 <w:sz w:val="28"/>
                 <w:szCs w:val="28"/>
               </w:rPr>
+              <w:lastRenderedPageBreak/>
               <w:t>TS 6.3.</w:t>
             </w:r>
             <w:r>
@@ -7088,7 +6806,6 @@
               </w:rPr>
               <w:t xml:space="preserve"> - </w:t>
             </w:r>
-            <w:proofErr w:type="spellStart"/>
             <w:r>
               <w:rPr>
                 <w:rFonts w:cs="Arial"/>
@@ -7099,7 +6816,6 @@
               </w:rPr>
               <w:t>Vaakyam</w:t>
             </w:r>
-            <w:proofErr w:type="spellEnd"/>
           </w:p>
           <w:p>
             <w:pPr>
@@ -7142,7 +6858,6 @@
                 <w:szCs w:val="28"/>
               </w:rPr>
             </w:pPr>
-            <w:proofErr w:type="spellStart"/>
             <w:r>
               <w:rPr>
                 <w:rFonts w:cs="Arial"/>
@@ -7151,18 +6866,7 @@
                 <w:sz w:val="28"/>
                 <w:szCs w:val="28"/>
               </w:rPr>
-              <w:t>Panchaati</w:t>
-            </w:r>
-            <w:proofErr w:type="spellEnd"/>
-            <w:r>
-              <w:rPr>
-                <w:rFonts w:cs="Arial"/>
-                <w:b/>
-                <w:bCs/>
-                <w:sz w:val="28"/>
-                <w:szCs w:val="28"/>
-              </w:rPr>
-              <w:t xml:space="preserve"> No. </w:t>
+              <w:t xml:space="preserve">Panchaati No. </w:t>
             </w:r>
             <w:r>
               <w:rPr>
@@ -7402,8 +7106,7 @@
         </w:tc>
         <w:tc>
           <w:tcPr>
-            <w:tcW w:w="5310" w:type="dxa"/>
-            <w:gridSpan w:val="2"/>
+            <w:tcW w:w="5490" w:type="dxa"/>
           </w:tcPr>
           <w:p>
             <w:pPr>
@@ -7624,8 +7327,6 @@
       </w:tr>
       <w:tr>
         <w:trPr>
-          <w:gridAfter w:val="1"/>
-          <w:wAfter w:w="85" w:type="dxa"/>
           <w:trHeight w:val="878"/>
         </w:trPr>
         <w:tc>
@@ -7649,7 +7350,6 @@
                 <w:rFonts w:cs="Arial"/>
                 <w:b/>
                 <w:bCs/>
-                <w:color w:val="FF0000"/>
                 <w:sz w:val="28"/>
                 <w:szCs w:val="28"/>
               </w:rPr>
@@ -7659,47 +7359,11 @@
                 <w:rFonts w:cs="Arial"/>
                 <w:b/>
                 <w:bCs/>
-                <w:color w:val="FF0000"/>
-                <w:sz w:val="28"/>
-                <w:szCs w:val="28"/>
-              </w:rPr>
-              <w:t>TS 6.3.</w:t>
-            </w:r>
-            <w:r>
-              <w:rPr>
-                <w:rFonts w:cs="Arial"/>
-                <w:b/>
-                <w:bCs/>
-                <w:color w:val="FF0000"/>
-                <w:sz w:val="28"/>
-                <w:szCs w:val="28"/>
-              </w:rPr>
-              <w:t>11.6</w:t>
-            </w:r>
-            <w:r>
-              <w:rPr>
-                <w:rFonts w:cs="Arial"/>
-                <w:b/>
-                <w:bCs/>
-                <w:color w:val="FF0000"/>
-                <w:sz w:val="28"/>
-                <w:szCs w:val="28"/>
-              </w:rPr>
-              <w:t xml:space="preserve"> - </w:t>
-            </w:r>
-            <w:proofErr w:type="spellStart"/>
-            <w:r>
-              <w:rPr>
-                <w:rFonts w:cs="Arial"/>
-                <w:b/>
-                <w:bCs/>
-                <w:color w:val="FF0000"/>
-                <w:sz w:val="28"/>
-                <w:szCs w:val="28"/>
-              </w:rPr>
-              <w:t>Vaakyam</w:t>
-            </w:r>
-            <w:proofErr w:type="spellEnd"/>
+                <w:sz w:val="28"/>
+                <w:szCs w:val="28"/>
+              </w:rPr>
+              <w:t>TS 6.3.11.6 - Vaakyam</w:t>
+            </w:r>
           </w:p>
           <w:p>
             <w:pPr>
@@ -7712,7 +7376,6 @@
                 <w:rFonts w:cs="Arial"/>
                 <w:b/>
                 <w:bCs/>
-                <w:color w:val="FF0000"/>
                 <w:sz w:val="28"/>
                 <w:szCs w:val="28"/>
               </w:rPr>
@@ -7722,33 +7385,10 @@
                 <w:rFonts w:cs="Arial"/>
                 <w:b/>
                 <w:bCs/>
-                <w:color w:val="FF0000"/>
-                <w:sz w:val="28"/>
-                <w:szCs w:val="28"/>
-              </w:rPr>
-              <w:t>Line</w:t>
-            </w:r>
-            <w:r>
-              <w:rPr>
-                <w:rFonts w:cs="Arial"/>
-                <w:b/>
-                <w:bCs/>
-                <w:color w:val="FF0000"/>
-                <w:sz w:val="28"/>
-                <w:szCs w:val="28"/>
-              </w:rPr>
-              <w:t xml:space="preserve"> No. </w:t>
-            </w:r>
-            <w:r>
-              <w:rPr>
-                <w:rFonts w:cs="Arial"/>
-                <w:b/>
-                <w:bCs/>
-                <w:color w:val="FF0000"/>
-                <w:sz w:val="28"/>
-                <w:szCs w:val="28"/>
-              </w:rPr>
-              <w:t>- 5</w:t>
+                <w:sz w:val="28"/>
+                <w:szCs w:val="28"/>
+              </w:rPr>
+              <w:t>Line No. - 5</w:t>
             </w:r>
           </w:p>
           <w:p>
@@ -7766,40 +7406,15 @@
                 <w:szCs w:val="28"/>
               </w:rPr>
             </w:pPr>
-            <w:proofErr w:type="spellStart"/>
             <w:r>
               <w:rPr>
                 <w:rFonts w:cs="Arial"/>
                 <w:b/>
                 <w:bCs/>
-                <w:color w:val="FF0000"/>
-                <w:sz w:val="28"/>
-                <w:szCs w:val="28"/>
-              </w:rPr>
-              <w:t>Panchaati</w:t>
-            </w:r>
-            <w:proofErr w:type="spellEnd"/>
-            <w:r>
-              <w:rPr>
-                <w:rFonts w:cs="Arial"/>
-                <w:b/>
-                <w:bCs/>
-                <w:color w:val="FF0000"/>
-                <w:sz w:val="28"/>
-                <w:szCs w:val="28"/>
-              </w:rPr>
-              <w:t xml:space="preserve"> No. </w:t>
-            </w:r>
-            <w:r>
-              <w:rPr>
-                <w:rFonts w:cs="Arial"/>
-                <w:b/>
-                <w:bCs/>
-                <w:color w:val="FF0000"/>
-                <w:sz w:val="28"/>
-                <w:szCs w:val="28"/>
-              </w:rPr>
-              <w:t>- 62</w:t>
+                <w:sz w:val="28"/>
+                <w:szCs w:val="28"/>
+              </w:rPr>
+              <w:t>Panchaati No. - 62</w:t>
             </w:r>
           </w:p>
         </w:tc>
@@ -7823,102 +7438,130 @@
                 <w:szCs w:val="40"/>
               </w:rPr>
             </w:pPr>
-            <w:proofErr w:type="spellStart"/>
-            <w:r>
-              <w:rPr>
-                <w:rFonts w:ascii="BRH Devanagari Extra" w:hAnsi="BRH Devanagari Extra" w:cs="BRH Devanagari Extra"/>
-                <w:sz w:val="40"/>
-                <w:szCs w:val="40"/>
+            <w:r>
+              <w:rPr>
+                <w:rFonts w:ascii="Latha" w:hAnsi="Latha" w:cs="Latha"/>
+                <w:sz w:val="28"/>
+                <w:szCs w:val="28"/>
                 <w:highlight w:val="yellow"/>
-              </w:rPr>
-              <w:t>mÉëÉ</w:t>
-            </w:r>
-            <w:proofErr w:type="spellEnd"/>
-            <w:r>
-              <w:rPr>
-                <w:rFonts w:ascii="BRH Malayalam Extra" w:hAnsi="BRH Malayalam Extra" w:cs="BRH Devanagari Extra"/>
-                <w:sz w:val="34"/>
-                <w:szCs w:val="40"/>
-              </w:rPr>
-              <w:t>–</w:t>
-            </w:r>
-            <w:proofErr w:type="spellStart"/>
-            <w:r>
-              <w:rPr>
-                <w:rFonts w:ascii="BRH Devanagari Extra" w:hAnsi="BRH Devanagari Extra" w:cs="BRH Devanagari Extra"/>
-                <w:sz w:val="40"/>
-                <w:szCs w:val="40"/>
-              </w:rPr>
-              <w:t>hÉÉmÉÉ</w:t>
-            </w:r>
-            <w:proofErr w:type="spellEnd"/>
-            <w:r>
-              <w:rPr>
-                <w:rFonts w:ascii="BRH Malayalam Extra" w:hAnsi="BRH Malayalam Extra" w:cs="BRH Devanagari Extra"/>
-                <w:sz w:val="34"/>
-                <w:szCs w:val="40"/>
-              </w:rPr>
-              <w:t>–</w:t>
-            </w:r>
-            <w:proofErr w:type="spellStart"/>
-            <w:r>
-              <w:rPr>
-                <w:rFonts w:ascii="BRH Devanagari Extra" w:hAnsi="BRH Devanagari Extra" w:cs="BRH Devanagari Extra"/>
-                <w:sz w:val="40"/>
-                <w:szCs w:val="40"/>
-              </w:rPr>
-              <w:t>lÉÉæ</w:t>
-            </w:r>
-            <w:proofErr w:type="spellEnd"/>
-            <w:r>
-              <w:rPr>
-                <w:rFonts w:ascii="BRH Devanagari Extra" w:hAnsi="BRH Devanagari Extra" w:cs="BRH Devanagari Extra"/>
-                <w:sz w:val="40"/>
-                <w:szCs w:val="40"/>
+                <w:cs/>
+                <w:lang w:bidi="ta-IN"/>
+              </w:rPr>
+              <w:t>ப்ரா</w:t>
+            </w:r>
+            <w:r>
+              <w:rPr>
+                <w:rFonts w:ascii="BRH Tamil Tab Extra" w:hAnsi="BRH Tamil Tab Extra" w:cs="Latha"/>
+                <w:b/>
+                <w:sz w:val="36"/>
+                <w:szCs w:val="28"/>
+                <w:highlight w:val="yellow"/>
+              </w:rPr>
+              <w:t>…</w:t>
+            </w:r>
+            <w:r>
+              <w:rPr>
+                <w:rFonts w:ascii="Latha" w:hAnsi="Latha" w:cs="Latha"/>
+                <w:sz w:val="28"/>
+                <w:szCs w:val="28"/>
+                <w:cs/>
+                <w:lang w:bidi="ta-IN"/>
+              </w:rPr>
+              <w:t>ணாபா</w:t>
+            </w:r>
+            <w:r>
+              <w:rPr>
+                <w:rFonts w:ascii="BRH Tamil Tab Extra" w:hAnsi="BRH Tamil Tab Extra" w:cs="Latha"/>
+                <w:b/>
+                <w:sz w:val="36"/>
+                <w:szCs w:val="28"/>
+              </w:rPr>
+              <w:t>…</w:t>
+            </w:r>
+            <w:r>
+              <w:rPr>
+                <w:rFonts w:ascii="Latha" w:hAnsi="Latha" w:cs="Latha"/>
+                <w:sz w:val="28"/>
+                <w:szCs w:val="28"/>
+                <w:cs/>
+                <w:lang w:bidi="ta-IN"/>
+              </w:rPr>
+              <w:t>னௌ க</w:t>
+            </w:r>
+            <w:r>
+              <w:rPr>
+                <w:rFonts w:ascii="Latha" w:hAnsi="Latha" w:cs="Latha"/>
+                <w:b/>
+                <w:bCs/>
+                <w:position w:val="-12"/>
+                <w:sz w:val="28"/>
+                <w:szCs w:val="28"/>
+                <w:cs/>
+                <w:lang w:bidi="ta-IN"/>
+              </w:rPr>
+              <w:t>2</w:t>
+            </w:r>
+            <w:r>
+              <w:rPr>
+                <w:rFonts w:ascii="Latha" w:hAnsi="Latha" w:cs="Latha"/>
+                <w:sz w:val="28"/>
+                <w:szCs w:val="28"/>
+                <w:cs/>
+                <w:lang w:bidi="ta-IN"/>
+              </w:rPr>
+              <w:t>லு</w:t>
+            </w:r>
+            <w:r>
+              <w:rPr>
+                <w:rFonts w:ascii="BRH Tamil Tab Extra" w:hAnsi="BRH Tamil Tab Extra" w:cs="Latha"/>
+                <w:b/>
+                <w:sz w:val="36"/>
+                <w:szCs w:val="28"/>
+              </w:rPr>
+              <w:t>…</w:t>
+            </w:r>
+            <w:r>
+              <w:rPr>
+                <w:rFonts w:ascii="Latha" w:hAnsi="Latha" w:cs="Latha"/>
+                <w:sz w:val="28"/>
+                <w:szCs w:val="28"/>
               </w:rPr>
               <w:t xml:space="preserve"> </w:t>
             </w:r>
-            <w:proofErr w:type="spellStart"/>
-            <w:r>
-              <w:rPr>
-                <w:rFonts w:ascii="BRH Devanagari Extra" w:hAnsi="BRH Devanagari Extra" w:cs="BRH Devanagari Extra"/>
-                <w:sz w:val="40"/>
-                <w:szCs w:val="40"/>
-              </w:rPr>
-              <w:t>ZÉsÉÑ</w:t>
-            </w:r>
-            <w:proofErr w:type="spellEnd"/>
-            <w:r>
-              <w:rPr>
-                <w:rFonts w:ascii="BRH Malayalam Extra" w:hAnsi="BRH Malayalam Extra" w:cs="BRH Devanagari Extra"/>
-                <w:sz w:val="34"/>
-                <w:szCs w:val="40"/>
-              </w:rPr>
-              <w:t>–</w:t>
-            </w:r>
-            <w:r>
-              <w:rPr>
-                <w:rFonts w:ascii="BRH Devanagari Extra" w:hAnsi="BRH Devanagari Extra" w:cs="BRH Devanagari Extra"/>
-                <w:sz w:val="40"/>
-                <w:szCs w:val="40"/>
-              </w:rPr>
-              <w:t xml:space="preserve"> </w:t>
-            </w:r>
-            <w:proofErr w:type="spellStart"/>
-            <w:r>
-              <w:rPr>
-                <w:rFonts w:ascii="BRH Devanagari Extra" w:hAnsi="BRH Devanagari Extra" w:cs="BRH Devanagari Extra"/>
-                <w:sz w:val="40"/>
-                <w:szCs w:val="40"/>
-              </w:rPr>
-              <w:t>uÉÉ</w:t>
-            </w:r>
-            <w:proofErr w:type="spellEnd"/>
+            <w:r>
+              <w:rPr>
+                <w:rFonts w:ascii="Latha" w:hAnsi="Latha" w:cs="Latha"/>
+                <w:sz w:val="28"/>
+                <w:szCs w:val="28"/>
+                <w:cs/>
+                <w:lang w:bidi="ta-IN"/>
+              </w:rPr>
+              <w:t>வா ஏ</w:t>
+            </w:r>
+            <w:r>
+              <w:rPr>
+                <w:rFonts w:ascii="BRH Tamil Tab Extra" w:hAnsi="BRH Tamil Tab Extra" w:cs="Latha"/>
+                <w:b/>
+                <w:sz w:val="36"/>
+                <w:szCs w:val="28"/>
+              </w:rPr>
+              <w:t>…</w:t>
+            </w:r>
+            <w:r>
+              <w:rPr>
+                <w:rFonts w:ascii="Latha" w:hAnsi="Latha" w:cs="Latha"/>
+                <w:sz w:val="28"/>
+                <w:szCs w:val="28"/>
+                <w:cs/>
+                <w:lang w:bidi="ta-IN"/>
+              </w:rPr>
+              <w:t>தௌ</w:t>
+            </w:r>
           </w:p>
         </w:tc>
         <w:tc>
           <w:tcPr>
-            <w:tcW w:w="5225" w:type="dxa"/>
+            <w:tcW w:w="5490" w:type="dxa"/>
             <w:tcBorders>
               <w:top w:val="single" w:sz="4" w:space="0" w:color="000000"/>
               <w:left w:val="single" w:sz="4" w:space="0" w:color="000000"/>
@@ -7936,87 +7579,115 @@
                 <w:szCs w:val="40"/>
               </w:rPr>
             </w:pPr>
-            <w:proofErr w:type="spellStart"/>
-            <w:r>
-              <w:rPr>
-                <w:rFonts w:ascii="BRH Devanagari Extra" w:hAnsi="BRH Devanagari Extra" w:cs="BRH Devanagari Extra"/>
-                <w:sz w:val="40"/>
-                <w:szCs w:val="40"/>
+            <w:r>
+              <w:rPr>
+                <w:rFonts w:ascii="Latha" w:hAnsi="Latha" w:cs="Latha"/>
+                <w:sz w:val="28"/>
+                <w:szCs w:val="28"/>
                 <w:highlight w:val="green"/>
-              </w:rPr>
-              <w:t>mÉë</w:t>
-            </w:r>
-            <w:r>
-              <w:rPr>
-                <w:rFonts w:ascii="BRH Devanagari Extra" w:hAnsi="BRH Devanagari Extra" w:cs="BRH Devanagari Extra"/>
-                <w:sz w:val="40"/>
-                <w:szCs w:val="40"/>
-              </w:rPr>
-              <w:t>ÉhÉÉmÉÉ</w:t>
-            </w:r>
-            <w:proofErr w:type="spellEnd"/>
-            <w:r>
-              <w:rPr>
-                <w:rFonts w:ascii="BRH Malayalam Extra" w:hAnsi="BRH Malayalam Extra" w:cs="BRH Devanagari Extra"/>
-                <w:sz w:val="34"/>
-                <w:szCs w:val="40"/>
-              </w:rPr>
-              <w:t>–</w:t>
-            </w:r>
-            <w:proofErr w:type="spellStart"/>
-            <w:r>
-              <w:rPr>
-                <w:rFonts w:ascii="BRH Devanagari Extra" w:hAnsi="BRH Devanagari Extra" w:cs="BRH Devanagari Extra"/>
-                <w:sz w:val="40"/>
-                <w:szCs w:val="40"/>
-              </w:rPr>
-              <w:t>lÉÉæ</w:t>
-            </w:r>
-            <w:proofErr w:type="spellEnd"/>
-            <w:r>
-              <w:rPr>
-                <w:rFonts w:ascii="BRH Devanagari Extra" w:hAnsi="BRH Devanagari Extra" w:cs="BRH Devanagari Extra"/>
-                <w:sz w:val="40"/>
-                <w:szCs w:val="40"/>
+                <w:cs/>
+                <w:lang w:bidi="ta-IN"/>
+              </w:rPr>
+              <w:t>ப்ரா</w:t>
+            </w:r>
+            <w:r>
+              <w:rPr>
+                <w:rFonts w:ascii="Latha" w:hAnsi="Latha" w:cs="Latha"/>
+                <w:sz w:val="28"/>
+                <w:szCs w:val="28"/>
+                <w:cs/>
+                <w:lang w:bidi="ta-IN"/>
+              </w:rPr>
+              <w:t>ணாபா</w:t>
+            </w:r>
+            <w:r>
+              <w:rPr>
+                <w:rFonts w:ascii="BRH Tamil Tab Extra" w:hAnsi="BRH Tamil Tab Extra" w:cs="Latha"/>
+                <w:b/>
+                <w:sz w:val="36"/>
+                <w:szCs w:val="28"/>
+              </w:rPr>
+              <w:t>…</w:t>
+            </w:r>
+            <w:r>
+              <w:rPr>
+                <w:rFonts w:ascii="Latha" w:hAnsi="Latha" w:cs="Latha"/>
+                <w:sz w:val="28"/>
+                <w:szCs w:val="28"/>
+                <w:cs/>
+                <w:lang w:bidi="ta-IN"/>
+              </w:rPr>
+              <w:t>னௌ க</w:t>
+            </w:r>
+            <w:r>
+              <w:rPr>
+                <w:rFonts w:ascii="Latha" w:hAnsi="Latha" w:cs="Latha"/>
+                <w:b/>
+                <w:bCs/>
+                <w:position w:val="-12"/>
+                <w:sz w:val="28"/>
+                <w:szCs w:val="28"/>
+                <w:cs/>
+                <w:lang w:bidi="ta-IN"/>
+              </w:rPr>
+              <w:t>2</w:t>
+            </w:r>
+            <w:r>
+              <w:rPr>
+                <w:rFonts w:ascii="Latha" w:hAnsi="Latha" w:cs="Latha"/>
+                <w:sz w:val="28"/>
+                <w:szCs w:val="28"/>
+                <w:cs/>
+                <w:lang w:bidi="ta-IN"/>
+              </w:rPr>
+              <w:t>லு</w:t>
+            </w:r>
+            <w:r>
+              <w:rPr>
+                <w:rFonts w:ascii="BRH Tamil Tab Extra" w:hAnsi="BRH Tamil Tab Extra" w:cs="Latha"/>
+                <w:b/>
+                <w:sz w:val="36"/>
+                <w:szCs w:val="28"/>
+              </w:rPr>
+              <w:t>…</w:t>
+            </w:r>
+            <w:r>
+              <w:rPr>
+                <w:rFonts w:ascii="Latha" w:hAnsi="Latha" w:cs="Latha"/>
+                <w:sz w:val="28"/>
+                <w:szCs w:val="28"/>
               </w:rPr>
               <w:t xml:space="preserve"> </w:t>
             </w:r>
-            <w:proofErr w:type="spellStart"/>
-            <w:r>
-              <w:rPr>
-                <w:rFonts w:ascii="BRH Devanagari Extra" w:hAnsi="BRH Devanagari Extra" w:cs="BRH Devanagari Extra"/>
-                <w:sz w:val="40"/>
-                <w:szCs w:val="40"/>
-              </w:rPr>
-              <w:t>ZÉsÉÑ</w:t>
-            </w:r>
-            <w:proofErr w:type="spellEnd"/>
-            <w:r>
-              <w:rPr>
-                <w:rFonts w:ascii="BRH Malayalam Extra" w:hAnsi="BRH Malayalam Extra" w:cs="BRH Devanagari Extra"/>
-                <w:sz w:val="34"/>
-                <w:szCs w:val="40"/>
-              </w:rPr>
-              <w:t>–</w:t>
-            </w:r>
-            <w:r>
-              <w:rPr>
-                <w:rFonts w:ascii="BRH Devanagari Extra" w:hAnsi="BRH Devanagari Extra" w:cs="BRH Devanagari Extra"/>
-                <w:sz w:val="40"/>
-                <w:szCs w:val="40"/>
-              </w:rPr>
-              <w:t xml:space="preserve"> </w:t>
-            </w:r>
-            <w:proofErr w:type="spellStart"/>
-            <w:r>
-              <w:rPr>
-                <w:rFonts w:ascii="BRH Devanagari Extra" w:hAnsi="BRH Devanagari Extra" w:cs="BRH Devanagari Extra"/>
-                <w:sz w:val="40"/>
-                <w:szCs w:val="40"/>
-              </w:rPr>
-              <w:t>uÉÉ</w:t>
-            </w:r>
-            <w:proofErr w:type="spellEnd"/>
+            <w:r>
+              <w:rPr>
+                <w:rFonts w:ascii="Latha" w:hAnsi="Latha" w:cs="Latha"/>
+                <w:sz w:val="28"/>
+                <w:szCs w:val="28"/>
+                <w:cs/>
+                <w:lang w:bidi="ta-IN"/>
+              </w:rPr>
+              <w:t>வா ஏ</w:t>
+            </w:r>
+            <w:r>
+              <w:rPr>
+                <w:rFonts w:ascii="BRH Tamil Tab Extra" w:hAnsi="BRH Tamil Tab Extra" w:cs="Latha"/>
+                <w:b/>
+                <w:sz w:val="36"/>
+                <w:szCs w:val="28"/>
+              </w:rPr>
+              <w:t>…</w:t>
+            </w:r>
+            <w:r>
+              <w:rPr>
+                <w:rFonts w:ascii="Latha" w:hAnsi="Latha" w:cs="Latha"/>
+                <w:sz w:val="28"/>
+                <w:szCs w:val="28"/>
+                <w:cs/>
+                <w:lang w:bidi="ta-IN"/>
+              </w:rPr>
+              <w:t>தௌ</w:t>
+            </w:r>
           </w:p>
         </w:tc>
       </w:tr>
@@ -8042,8 +7713,6 @@
                 <w:szCs w:val="28"/>
               </w:rPr>
             </w:pPr>
-            <w:bookmarkStart w:id="0" w:name="_GoBack"/>
-            <w:bookmarkEnd w:id="0"/>
             <w:r>
               <w:rPr>
                 <w:rFonts w:cs="Arial"/>
@@ -8068,7 +7737,6 @@
                 <w:szCs w:val="28"/>
               </w:rPr>
             </w:pPr>
-            <w:proofErr w:type="spellStart"/>
             <w:r>
               <w:rPr>
                 <w:rFonts w:cs="Arial"/>
@@ -8076,17 +7744,7 @@
                 <w:sz w:val="28"/>
                 <w:szCs w:val="28"/>
               </w:rPr>
-              <w:t>Panchaati</w:t>
-            </w:r>
-            <w:proofErr w:type="spellEnd"/>
-            <w:r>
-              <w:rPr>
-                <w:rFonts w:cs="Arial"/>
-                <w:b/>
-                <w:sz w:val="28"/>
-                <w:szCs w:val="28"/>
-              </w:rPr>
-              <w:t xml:space="preserve"> 50</w:t>
+              <w:t>Panchaati 50</w:t>
             </w:r>
           </w:p>
           <w:p>
@@ -8313,8 +7971,7 @@
         </w:tc>
         <w:tc>
           <w:tcPr>
-            <w:tcW w:w="5310" w:type="dxa"/>
-            <w:gridSpan w:val="2"/>
+            <w:tcW w:w="5490" w:type="dxa"/>
           </w:tcPr>
           <w:p>
             <w:pPr>
@@ -8478,7 +8135,7 @@
                 <w:sz w:val="28"/>
                 <w:szCs w:val="28"/>
               </w:rPr>
-              <w:t xml:space="preserve">- [ ]  </w:t>
+              <w:t>- [ ]</w:t>
             </w:r>
             <w:r>
               <w:rPr>
@@ -8559,7 +8216,6 @@
               </w:rPr>
               <w:t xml:space="preserve"> - </w:t>
             </w:r>
-            <w:proofErr w:type="spellStart"/>
             <w:r>
               <w:rPr>
                 <w:rFonts w:cs="Arial"/>
@@ -8570,7 +8226,6 @@
               </w:rPr>
               <w:t>Vaakyam</w:t>
             </w:r>
-            <w:proofErr w:type="spellEnd"/>
           </w:p>
           <w:p>
             <w:pPr>
@@ -8632,7 +8287,6 @@
                 <w:szCs w:val="28"/>
               </w:rPr>
             </w:pPr>
-            <w:proofErr w:type="spellStart"/>
             <w:r>
               <w:rPr>
                 <w:rFonts w:cs="Arial"/>
@@ -8641,18 +8295,7 @@
                 <w:sz w:val="28"/>
                 <w:szCs w:val="28"/>
               </w:rPr>
-              <w:t>Panchaati</w:t>
-            </w:r>
-            <w:proofErr w:type="spellEnd"/>
-            <w:r>
-              <w:rPr>
-                <w:rFonts w:cs="Arial"/>
-                <w:b/>
-                <w:bCs/>
-                <w:sz w:val="28"/>
-                <w:szCs w:val="28"/>
-              </w:rPr>
-              <w:t xml:space="preserve"> No. </w:t>
+              <w:t xml:space="preserve">Panchaati No. </w:t>
             </w:r>
             <w:r>
               <w:rPr>
@@ -8830,8 +8473,7 @@
         </w:tc>
         <w:tc>
           <w:tcPr>
-            <w:tcW w:w="5310" w:type="dxa"/>
-            <w:gridSpan w:val="2"/>
+            <w:tcW w:w="5490" w:type="dxa"/>
           </w:tcPr>
           <w:p>
             <w:pPr>
@@ -9076,7 +8718,6 @@
                 <w:szCs w:val="28"/>
               </w:rPr>
             </w:pPr>
-            <w:proofErr w:type="spellStart"/>
             <w:r>
               <w:rPr>
                 <w:rFonts w:cs="Arial"/>
@@ -9085,18 +8726,7 @@
                 <w:sz w:val="28"/>
                 <w:szCs w:val="28"/>
               </w:rPr>
-              <w:t>Panchaati</w:t>
-            </w:r>
-            <w:proofErr w:type="spellEnd"/>
-            <w:r>
-              <w:rPr>
-                <w:rFonts w:cs="Arial"/>
-                <w:b/>
-                <w:bCs/>
-                <w:sz w:val="28"/>
-                <w:szCs w:val="28"/>
-              </w:rPr>
-              <w:t xml:space="preserve"> No - 40</w:t>
+              <w:t>Panchaati No - 40</w:t>
             </w:r>
           </w:p>
         </w:tc>
@@ -9247,8 +8877,7 @@
         </w:tc>
         <w:tc>
           <w:tcPr>
-            <w:tcW w:w="5310" w:type="dxa"/>
-            <w:gridSpan w:val="2"/>
+            <w:tcW w:w="5490" w:type="dxa"/>
           </w:tcPr>
           <w:p>
             <w:pPr>
@@ -9410,7 +9039,6 @@
         </w:rPr>
         <w:br w:type="page"/>
       </w:r>
-      <w:proofErr w:type="spellStart"/>
       <w:r>
         <w:rPr>
           <w:b/>
@@ -9420,18 +9048,7 @@
           <w:u w:val="single"/>
         </w:rPr>
         <w:lastRenderedPageBreak/>
-        <w:t>TaittirIya</w:t>
-      </w:r>
-      <w:proofErr w:type="spellEnd"/>
-      <w:r>
-        <w:rPr>
-          <w:b/>
-          <w:bCs/>
-          <w:sz w:val="32"/>
-          <w:szCs w:val="32"/>
-          <w:u w:val="single"/>
-        </w:rPr>
-        <w:t xml:space="preserve"> Samhita – TS 6 </w:t>
+        <w:t xml:space="preserve">TaittirIya Samhita – TS 6 </w:t>
       </w:r>
       <w:r>
         <w:rPr>
@@ -9700,19 +9317,8 @@
                 <w:sz w:val="28"/>
                 <w:szCs w:val="28"/>
               </w:rPr>
-              <w:t xml:space="preserve">TS 6.5.9.1 – </w:t>
-            </w:r>
-            <w:proofErr w:type="spellStart"/>
-            <w:r>
-              <w:rPr>
-                <w:rFonts w:cs="Arial"/>
-                <w:b/>
-                <w:sz w:val="28"/>
-                <w:szCs w:val="28"/>
-              </w:rPr>
-              <w:t>Vaakyam</w:t>
-            </w:r>
-            <w:proofErr w:type="spellEnd"/>
+              <w:t>TS 6.5.9.1 – Vaakyam</w:t>
+            </w:r>
           </w:p>
           <w:p>
             <w:pPr>
@@ -9771,18 +9377,8 @@
                 <w:sz w:val="28"/>
                 <w:szCs w:val="28"/>
               </w:rPr>
-              <w:t xml:space="preserve">32nd </w:t>
-            </w:r>
-            <w:proofErr w:type="spellStart"/>
-            <w:r>
-              <w:rPr>
-                <w:b/>
-                <w:sz w:val="28"/>
-                <w:szCs w:val="28"/>
-              </w:rPr>
-              <w:t>Panchaati</w:t>
-            </w:r>
-            <w:proofErr w:type="spellEnd"/>
+              <w:t>32nd Panchaati</w:t>
+            </w:r>
           </w:p>
         </w:tc>
         <w:tc>
@@ -10225,19 +9821,8 @@
                 <w:sz w:val="28"/>
                 <w:szCs w:val="28"/>
               </w:rPr>
-              <w:t xml:space="preserve">TS 6.5.11.1 – </w:t>
-            </w:r>
-            <w:proofErr w:type="spellStart"/>
-            <w:r>
-              <w:rPr>
-                <w:rFonts w:cs="Arial"/>
-                <w:b/>
-                <w:sz w:val="28"/>
-                <w:szCs w:val="28"/>
-              </w:rPr>
-              <w:t>Vaakyam</w:t>
-            </w:r>
-            <w:proofErr w:type="spellEnd"/>
+              <w:t>TS 6.5.11.1 – Vaakyam</w:t>
+            </w:r>
           </w:p>
           <w:p>
             <w:pPr>
@@ -10301,18 +9886,8 @@
                 <w:sz w:val="28"/>
                 <w:szCs w:val="28"/>
               </w:rPr>
-              <w:t xml:space="preserve">39th </w:t>
-            </w:r>
-            <w:proofErr w:type="spellStart"/>
-            <w:r>
-              <w:rPr>
-                <w:b/>
-                <w:sz w:val="28"/>
-                <w:szCs w:val="28"/>
-              </w:rPr>
-              <w:t>Panchaati</w:t>
-            </w:r>
-            <w:proofErr w:type="spellEnd"/>
+              <w:t>39th Panchaati</w:t>
+            </w:r>
           </w:p>
         </w:tc>
         <w:tc>
@@ -10650,19 +10225,8 @@
                 <w:sz w:val="28"/>
                 <w:szCs w:val="28"/>
               </w:rPr>
-              <w:t xml:space="preserve">TS 6.5.11.4 – </w:t>
-            </w:r>
-            <w:proofErr w:type="spellStart"/>
-            <w:r>
-              <w:rPr>
-                <w:rFonts w:cs="Arial"/>
-                <w:b/>
-                <w:sz w:val="28"/>
-                <w:szCs w:val="28"/>
-              </w:rPr>
-              <w:t>Vaakyam</w:t>
-            </w:r>
-            <w:proofErr w:type="spellEnd"/>
+              <w:t>TS 6.5.11.4 – Vaakyam</w:t>
+            </w:r>
           </w:p>
           <w:p>
             <w:pPr>
@@ -10708,18 +10272,8 @@
                 <w:sz w:val="28"/>
                 <w:szCs w:val="28"/>
               </w:rPr>
-              <w:t xml:space="preserve">42nd </w:t>
-            </w:r>
-            <w:proofErr w:type="spellStart"/>
-            <w:r>
-              <w:rPr>
-                <w:b/>
-                <w:sz w:val="28"/>
-                <w:szCs w:val="28"/>
-              </w:rPr>
-              <w:t>Panchaati</w:t>
-            </w:r>
-            <w:proofErr w:type="spellEnd"/>
+              <w:t>42nd Panchaati</w:t>
+            </w:r>
           </w:p>
         </w:tc>
         <w:tc>
@@ -11095,19 +10649,8 @@
                 <w:sz w:val="28"/>
                 <w:szCs w:val="28"/>
               </w:rPr>
-              <w:t xml:space="preserve">TS 6.6.1.1 – </w:t>
-            </w:r>
-            <w:proofErr w:type="spellStart"/>
-            <w:r>
-              <w:rPr>
-                <w:rFonts w:cs="Arial"/>
-                <w:b/>
-                <w:sz w:val="28"/>
-                <w:szCs w:val="28"/>
-              </w:rPr>
-              <w:t>Vaakyam</w:t>
-            </w:r>
-            <w:proofErr w:type="spellEnd"/>
+              <w:t>TS 6.6.1.1 – Vaakyam</w:t>
+            </w:r>
           </w:p>
           <w:p>
             <w:pPr>
@@ -11162,18 +10705,8 @@
                 <w:sz w:val="28"/>
                 <w:szCs w:val="28"/>
               </w:rPr>
-              <w:t xml:space="preserve">1st </w:t>
-            </w:r>
-            <w:proofErr w:type="spellStart"/>
-            <w:r>
-              <w:rPr>
-                <w:b/>
-                <w:sz w:val="28"/>
-                <w:szCs w:val="28"/>
-              </w:rPr>
-              <w:t>Panchaati</w:t>
-            </w:r>
-            <w:proofErr w:type="spellEnd"/>
+              <w:t>1st Panchaati</w:t>
+            </w:r>
           </w:p>
         </w:tc>
         <w:tc>
@@ -11490,19 +11023,8 @@
                 <w:sz w:val="28"/>
                 <w:szCs w:val="28"/>
               </w:rPr>
-              <w:t xml:space="preserve">TS 6.6.3.3 – </w:t>
-            </w:r>
-            <w:proofErr w:type="spellStart"/>
-            <w:r>
-              <w:rPr>
-                <w:rFonts w:cs="Arial"/>
-                <w:b/>
-                <w:sz w:val="28"/>
-                <w:szCs w:val="28"/>
-              </w:rPr>
-              <w:t>Vaakyam</w:t>
-            </w:r>
-            <w:proofErr w:type="spellEnd"/>
+              <w:t>TS 6.6.3.3 – Vaakyam</w:t>
+            </w:r>
           </w:p>
           <w:p>
             <w:pPr>
@@ -11566,18 +11088,8 @@
                 <w:sz w:val="28"/>
                 <w:szCs w:val="28"/>
               </w:rPr>
-              <w:t xml:space="preserve">11th </w:t>
-            </w:r>
-            <w:proofErr w:type="spellStart"/>
-            <w:r>
-              <w:rPr>
-                <w:b/>
-                <w:sz w:val="28"/>
-                <w:szCs w:val="28"/>
-              </w:rPr>
-              <w:t>Panchaati</w:t>
-            </w:r>
-            <w:proofErr w:type="spellEnd"/>
+              <w:t>11th Panchaati</w:t>
+            </w:r>
           </w:p>
         </w:tc>
         <w:tc>
@@ -11960,19 +11472,8 @@
                 <w:sz w:val="28"/>
                 <w:szCs w:val="28"/>
               </w:rPr>
-              <w:t xml:space="preserve">TS 6.6.11.6 – </w:t>
-            </w:r>
-            <w:proofErr w:type="spellStart"/>
-            <w:r>
-              <w:rPr>
-                <w:rFonts w:cs="Arial"/>
-                <w:b/>
-                <w:sz w:val="28"/>
-                <w:szCs w:val="28"/>
-              </w:rPr>
-              <w:t>Vaakyam</w:t>
-            </w:r>
-            <w:proofErr w:type="spellEnd"/>
+              <w:t>TS 6.6.11.6 – Vaakyam</w:t>
+            </w:r>
           </w:p>
           <w:p>
             <w:pPr>
@@ -12018,18 +11519,8 @@
                 <w:sz w:val="28"/>
                 <w:szCs w:val="28"/>
               </w:rPr>
-              <w:t xml:space="preserve">43rd </w:t>
-            </w:r>
-            <w:proofErr w:type="spellStart"/>
-            <w:r>
-              <w:rPr>
-                <w:b/>
-                <w:sz w:val="28"/>
-                <w:szCs w:val="28"/>
-              </w:rPr>
-              <w:t>Panchaati</w:t>
-            </w:r>
-            <w:proofErr w:type="spellEnd"/>
+              <w:t>43rd Panchaati</w:t>
+            </w:r>
           </w:p>
         </w:tc>
         <w:tc>
@@ -12333,7 +11824,6 @@
         </w:rPr>
         <w:br w:type="page"/>
       </w:r>
-      <w:proofErr w:type="spellStart"/>
       <w:r>
         <w:rPr>
           <w:b/>
@@ -12343,18 +11833,7 @@
           <w:u w:val="single"/>
         </w:rPr>
         <w:lastRenderedPageBreak/>
-        <w:t>TaittirIya</w:t>
-      </w:r>
-      <w:proofErr w:type="spellEnd"/>
-      <w:r>
-        <w:rPr>
-          <w:b/>
-          <w:bCs/>
-          <w:sz w:val="32"/>
-          <w:szCs w:val="32"/>
-          <w:u w:val="single"/>
-        </w:rPr>
-        <w:t xml:space="preserve"> Samhita – TS 6 </w:t>
+        <w:t xml:space="preserve">TaittirIya Samhita – TS 6 </w:t>
       </w:r>
       <w:r>
         <w:rPr>
@@ -12624,19 +12103,8 @@
                 <w:sz w:val="28"/>
                 <w:szCs w:val="28"/>
               </w:rPr>
-              <w:t xml:space="preserve">TS 6.1.6.1 - </w:t>
-            </w:r>
-            <w:proofErr w:type="spellStart"/>
-            <w:r>
-              <w:rPr>
-                <w:rFonts w:cs="Arial"/>
-                <w:b/>
-                <w:sz w:val="28"/>
-                <w:szCs w:val="28"/>
-              </w:rPr>
-              <w:t>Vaakyam</w:t>
-            </w:r>
-            <w:proofErr w:type="spellEnd"/>
+              <w:t>TS 6.1.6.1 - Vaakyam</w:t>
+            </w:r>
           </w:p>
           <w:p>
             <w:pPr>
@@ -12670,18 +12138,8 @@
                 <w:sz w:val="28"/>
                 <w:szCs w:val="28"/>
               </w:rPr>
-              <w:t xml:space="preserve"> </w:t>
-            </w:r>
-            <w:proofErr w:type="spellStart"/>
-            <w:r>
-              <w:rPr>
-                <w:b/>
-                <w:sz w:val="28"/>
-                <w:szCs w:val="28"/>
-              </w:rPr>
-              <w:t>Panchaati</w:t>
-            </w:r>
-            <w:proofErr w:type="spellEnd"/>
+              <w:t xml:space="preserve"> Panchaati</w:t>
+            </w:r>
           </w:p>
         </w:tc>
         <w:tc>
@@ -13199,19 +12657,8 @@
                 <w:sz w:val="28"/>
                 <w:szCs w:val="28"/>
               </w:rPr>
-              <w:t xml:space="preserve">TS 6.2.8.4 – </w:t>
-            </w:r>
-            <w:proofErr w:type="spellStart"/>
-            <w:r>
-              <w:rPr>
-                <w:rFonts w:cs="Arial"/>
-                <w:b/>
-                <w:sz w:val="28"/>
-                <w:szCs w:val="28"/>
-              </w:rPr>
-              <w:t>Vaakyam</w:t>
-            </w:r>
-            <w:proofErr w:type="spellEnd"/>
+              <w:t>TS 6.2.8.4 – Vaakyam</w:t>
+            </w:r>
           </w:p>
           <w:p>
             <w:pPr>
@@ -13236,19 +12683,8 @@
                 <w:sz w:val="28"/>
                 <w:szCs w:val="28"/>
               </w:rPr>
-              <w:t xml:space="preserve">42nd </w:t>
-            </w:r>
-            <w:proofErr w:type="spellStart"/>
-            <w:r>
-              <w:rPr>
-                <w:rFonts w:cs="Arial"/>
-                <w:b/>
-                <w:sz w:val="28"/>
-                <w:szCs w:val="28"/>
-              </w:rPr>
-              <w:t>Panchaati</w:t>
-            </w:r>
-            <w:proofErr w:type="spellEnd"/>
+              <w:t>42nd Panchaati</w:t>
+            </w:r>
           </w:p>
         </w:tc>
         <w:tc>
@@ -13606,19 +13042,8 @@
                 <w:sz w:val="28"/>
                 <w:szCs w:val="32"/>
               </w:rPr>
-              <w:t xml:space="preserve">TS 6.2.10.5 – </w:t>
-            </w:r>
-            <w:proofErr w:type="spellStart"/>
-            <w:r>
-              <w:rPr>
-                <w:rFonts w:cs="Arial"/>
-                <w:b/>
-                <w:sz w:val="28"/>
-                <w:szCs w:val="32"/>
-              </w:rPr>
-              <w:t>Vaakyam</w:t>
-            </w:r>
-            <w:proofErr w:type="spellEnd"/>
+              <w:t>TS 6.2.10.5 – Vaakyam</w:t>
+            </w:r>
           </w:p>
           <w:p>
             <w:pPr>
@@ -13642,19 +13067,8 @@
                 <w:sz w:val="28"/>
                 <w:szCs w:val="32"/>
               </w:rPr>
-              <w:t xml:space="preserve">53rd </w:t>
-            </w:r>
-            <w:proofErr w:type="spellStart"/>
-            <w:r>
-              <w:rPr>
-                <w:rFonts w:cs="Arial"/>
-                <w:b/>
-                <w:sz w:val="28"/>
-                <w:szCs w:val="32"/>
-              </w:rPr>
-              <w:t>Panchaati</w:t>
-            </w:r>
-            <w:proofErr w:type="spellEnd"/>
+              <w:t>53rd Panchaati</w:t>
+            </w:r>
           </w:p>
         </w:tc>
         <w:tc>
@@ -14099,19 +13513,8 @@
                 <w:sz w:val="28"/>
                 <w:szCs w:val="32"/>
               </w:rPr>
-              <w:t xml:space="preserve">TS 6.2.11.1 – </w:t>
-            </w:r>
-            <w:proofErr w:type="spellStart"/>
-            <w:r>
-              <w:rPr>
-                <w:rFonts w:cs="Arial"/>
-                <w:b/>
-                <w:sz w:val="28"/>
-                <w:szCs w:val="32"/>
-              </w:rPr>
-              <w:t>Vaakyam</w:t>
-            </w:r>
-            <w:proofErr w:type="spellEnd"/>
+              <w:t>TS 6.2.11.1 – Vaakyam</w:t>
+            </w:r>
           </w:p>
           <w:p>
             <w:pPr>
@@ -14135,19 +13538,8 @@
                 <w:sz w:val="28"/>
                 <w:szCs w:val="32"/>
               </w:rPr>
-              <w:t xml:space="preserve">56th </w:t>
-            </w:r>
-            <w:proofErr w:type="spellStart"/>
-            <w:r>
-              <w:rPr>
-                <w:rFonts w:cs="Arial"/>
-                <w:b/>
-                <w:sz w:val="28"/>
-                <w:szCs w:val="32"/>
-              </w:rPr>
-              <w:t>Panchaati</w:t>
-            </w:r>
-            <w:proofErr w:type="spellEnd"/>
+              <w:t>56th Panchaati</w:t>
+            </w:r>
           </w:p>
         </w:tc>
         <w:tc>
@@ -14504,19 +13896,8 @@
                 <w:sz w:val="28"/>
                 <w:szCs w:val="32"/>
               </w:rPr>
-              <w:t xml:space="preserve">TS 6.3.1.4 - </w:t>
-            </w:r>
-            <w:proofErr w:type="spellStart"/>
-            <w:r>
-              <w:rPr>
-                <w:rFonts w:cs="Arial"/>
-                <w:b/>
-                <w:sz w:val="28"/>
-                <w:szCs w:val="32"/>
-              </w:rPr>
-              <w:t>Vaakyam</w:t>
-            </w:r>
-            <w:proofErr w:type="spellEnd"/>
+              <w:t>TS 6.3.1.4 - Vaakyam</w:t>
+            </w:r>
           </w:p>
           <w:p>
             <w:pPr>
@@ -14559,20 +13940,8 @@
                 <w:szCs w:val="28"/>
                 <w:lang w:bidi="ta-IN"/>
               </w:rPr>
-              <w:t xml:space="preserve"> </w:t>
-            </w:r>
-            <w:proofErr w:type="spellStart"/>
-            <w:r>
-              <w:rPr>
-                <w:rFonts w:cs="Latha"/>
-                <w:b/>
-                <w:sz w:val="28"/>
-                <w:szCs w:val="28"/>
-                <w:lang w:bidi="ta-IN"/>
-              </w:rPr>
-              <w:t>Panchaati</w:t>
-            </w:r>
-            <w:proofErr w:type="spellEnd"/>
+              <w:t xml:space="preserve"> Panchaati</w:t>
+            </w:r>
           </w:p>
         </w:tc>
         <w:tc>
@@ -14982,19 +14351,8 @@
                 <w:szCs w:val="32"/>
               </w:rPr>
               <w:lastRenderedPageBreak/>
-              <w:t xml:space="preserve">TS 6.3.2.1 - </w:t>
-            </w:r>
-            <w:proofErr w:type="spellStart"/>
-            <w:r>
-              <w:rPr>
-                <w:rFonts w:cs="Arial"/>
-                <w:b/>
-                <w:sz w:val="28"/>
-                <w:szCs w:val="32"/>
-              </w:rPr>
-              <w:t>Vaakyam</w:t>
-            </w:r>
-            <w:proofErr w:type="spellEnd"/>
+              <w:t>TS 6.3.2.1 - Vaakyam</w:t>
+            </w:r>
           </w:p>
           <w:p>
             <w:pPr>
@@ -15013,20 +14371,8 @@
                 <w:szCs w:val="28"/>
                 <w:lang w:bidi="ta-IN"/>
               </w:rPr>
-              <w:t xml:space="preserve">7th </w:t>
-            </w:r>
-            <w:proofErr w:type="spellStart"/>
-            <w:r>
-              <w:rPr>
-                <w:rFonts w:cs="Latha"/>
-                <w:b/>
-                <w:sz w:val="28"/>
-                <w:szCs w:val="28"/>
-                <w:lang w:bidi="ta-IN"/>
-              </w:rPr>
-              <w:t>Panchaati</w:t>
-            </w:r>
-            <w:proofErr w:type="spellEnd"/>
+              <w:t>7th Panchaati</w:t>
+            </w:r>
           </w:p>
         </w:tc>
         <w:tc>
@@ -15493,19 +14839,8 @@
                 <w:sz w:val="28"/>
                 <w:szCs w:val="32"/>
               </w:rPr>
-              <w:t xml:space="preserve">TS 6.3.2.3 - </w:t>
-            </w:r>
-            <w:proofErr w:type="spellStart"/>
-            <w:r>
-              <w:rPr>
-                <w:rFonts w:cs="Arial"/>
-                <w:b/>
-                <w:sz w:val="28"/>
-                <w:szCs w:val="32"/>
-              </w:rPr>
-              <w:t>Vaakyam</w:t>
-            </w:r>
-            <w:proofErr w:type="spellEnd"/>
+              <w:t>TS 6.3.2.3 - Vaakyam</w:t>
+            </w:r>
           </w:p>
           <w:p>
             <w:pPr>
@@ -15530,20 +14865,8 @@
                 <w:szCs w:val="28"/>
                 <w:lang w:bidi="ta-IN"/>
               </w:rPr>
-              <w:t xml:space="preserve">9th </w:t>
-            </w:r>
-            <w:proofErr w:type="spellStart"/>
-            <w:r>
-              <w:rPr>
-                <w:rFonts w:cs="Latha"/>
-                <w:b/>
-                <w:sz w:val="28"/>
-                <w:szCs w:val="28"/>
-                <w:lang w:bidi="ta-IN"/>
-              </w:rPr>
-              <w:t>Panchaati</w:t>
-            </w:r>
-            <w:proofErr w:type="spellEnd"/>
+              <w:t>9th Panchaati</w:t>
+            </w:r>
           </w:p>
         </w:tc>
         <w:tc>
@@ -15910,19 +15233,8 @@
                 <w:sz w:val="28"/>
                 <w:szCs w:val="32"/>
               </w:rPr>
-              <w:t xml:space="preserve">TS 6.3.2.6 - </w:t>
-            </w:r>
-            <w:proofErr w:type="spellStart"/>
-            <w:r>
-              <w:rPr>
-                <w:rFonts w:cs="Arial"/>
-                <w:b/>
-                <w:sz w:val="28"/>
-                <w:szCs w:val="32"/>
-              </w:rPr>
-              <w:t>Vaakyam</w:t>
-            </w:r>
-            <w:proofErr w:type="spellEnd"/>
+              <w:t>TS 6.3.2.6 - Vaakyam</w:t>
+            </w:r>
           </w:p>
           <w:p>
             <w:pPr>
@@ -15947,20 +15259,8 @@
                 <w:szCs w:val="28"/>
                 <w:lang w:bidi="ta-IN"/>
               </w:rPr>
-              <w:t xml:space="preserve">12th </w:t>
-            </w:r>
-            <w:proofErr w:type="spellStart"/>
-            <w:r>
-              <w:rPr>
-                <w:rFonts w:cs="Latha"/>
-                <w:b/>
-                <w:sz w:val="28"/>
-                <w:szCs w:val="28"/>
-                <w:lang w:bidi="ta-IN"/>
-              </w:rPr>
-              <w:t>Panchaati</w:t>
-            </w:r>
-            <w:proofErr w:type="spellEnd"/>
+              <w:t>12th Panchaati</w:t>
+            </w:r>
           </w:p>
         </w:tc>
         <w:tc>
@@ -16337,19 +15637,8 @@
                 <w:sz w:val="28"/>
                 <w:szCs w:val="32"/>
               </w:rPr>
-              <w:t xml:space="preserve">TS 6.3.4.2 - </w:t>
-            </w:r>
-            <w:proofErr w:type="spellStart"/>
-            <w:r>
-              <w:rPr>
-                <w:rFonts w:cs="Arial"/>
-                <w:b/>
-                <w:sz w:val="28"/>
-                <w:szCs w:val="32"/>
-              </w:rPr>
-              <w:t>Vaakyam</w:t>
-            </w:r>
-            <w:proofErr w:type="spellEnd"/>
+              <w:t>TS 6.3.4.2 - Vaakyam</w:t>
+            </w:r>
           </w:p>
           <w:p>
             <w:pPr>
@@ -16373,20 +15662,8 @@
                 <w:szCs w:val="28"/>
                 <w:lang w:bidi="ta-IN"/>
               </w:rPr>
-              <w:t xml:space="preserve">20th </w:t>
-            </w:r>
-            <w:proofErr w:type="spellStart"/>
-            <w:r>
-              <w:rPr>
-                <w:rFonts w:cs="Latha"/>
-                <w:b/>
-                <w:sz w:val="28"/>
-                <w:szCs w:val="28"/>
-                <w:lang w:bidi="ta-IN"/>
-              </w:rPr>
-              <w:t>Panchaati</w:t>
-            </w:r>
-            <w:proofErr w:type="spellEnd"/>
+              <w:t>20th Panchaati</w:t>
+            </w:r>
           </w:p>
         </w:tc>
         <w:tc>
@@ -16857,19 +16134,8 @@
                 <w:sz w:val="28"/>
                 <w:szCs w:val="32"/>
               </w:rPr>
-              <w:t xml:space="preserve">TS 6.3.9.1 - </w:t>
-            </w:r>
-            <w:proofErr w:type="spellStart"/>
-            <w:r>
-              <w:rPr>
-                <w:rFonts w:cs="Arial"/>
-                <w:b/>
-                <w:sz w:val="28"/>
-                <w:szCs w:val="32"/>
-              </w:rPr>
-              <w:t>Vaakyam</w:t>
-            </w:r>
-            <w:proofErr w:type="spellEnd"/>
+              <w:t>TS 6.3.9.1 - Vaakyam</w:t>
+            </w:r>
           </w:p>
           <w:p>
             <w:pPr>
@@ -16894,20 +16160,8 @@
                 <w:szCs w:val="28"/>
                 <w:lang w:bidi="ta-IN"/>
               </w:rPr>
-              <w:t xml:space="preserve">45th </w:t>
-            </w:r>
-            <w:proofErr w:type="spellStart"/>
-            <w:r>
-              <w:rPr>
-                <w:rFonts w:cs="Latha"/>
-                <w:b/>
-                <w:sz w:val="28"/>
-                <w:szCs w:val="28"/>
-                <w:lang w:bidi="ta-IN"/>
-              </w:rPr>
-              <w:t>Panchaati</w:t>
-            </w:r>
-            <w:proofErr w:type="spellEnd"/>
+              <w:t>45th Panchaati</w:t>
+            </w:r>
           </w:p>
         </w:tc>
         <w:tc>
@@ -17250,20 +16504,8 @@
                 <w:sz w:val="28"/>
                 <w:szCs w:val="32"/>
               </w:rPr>
-              <w:lastRenderedPageBreak/>
-              <w:t xml:space="preserve">TS 6.3.9.2 - </w:t>
-            </w:r>
-            <w:proofErr w:type="spellStart"/>
-            <w:r>
-              <w:rPr>
-                <w:rFonts w:cs="Arial"/>
-                <w:b/>
-                <w:sz w:val="28"/>
-                <w:szCs w:val="32"/>
-              </w:rPr>
-              <w:t>Vaakyam</w:t>
-            </w:r>
-            <w:proofErr w:type="spellEnd"/>
+              <w:t>TS 6.3.9.2 - Vaakyam</w:t>
+            </w:r>
           </w:p>
           <w:p>
             <w:pPr>
@@ -17288,20 +16530,8 @@
                 <w:szCs w:val="28"/>
                 <w:lang w:bidi="ta-IN"/>
               </w:rPr>
-              <w:t xml:space="preserve">46th </w:t>
-            </w:r>
-            <w:proofErr w:type="spellStart"/>
-            <w:r>
-              <w:rPr>
-                <w:rFonts w:cs="Latha"/>
-                <w:b/>
-                <w:sz w:val="28"/>
-                <w:szCs w:val="28"/>
-                <w:lang w:bidi="ta-IN"/>
-              </w:rPr>
-              <w:t>Panchaati</w:t>
-            </w:r>
-            <w:proofErr w:type="spellEnd"/>
+              <w:t>46th Panchaati</w:t>
+            </w:r>
           </w:p>
         </w:tc>
         <w:tc>
@@ -17789,19 +17019,9 @@
                 <w:sz w:val="28"/>
                 <w:szCs w:val="32"/>
               </w:rPr>
-              <w:t xml:space="preserve">TS 6.3.9.3 - </w:t>
-            </w:r>
-            <w:proofErr w:type="spellStart"/>
-            <w:r>
-              <w:rPr>
-                <w:rFonts w:cs="Arial"/>
-                <w:b/>
-                <w:sz w:val="28"/>
-                <w:szCs w:val="32"/>
-              </w:rPr>
-              <w:t>Vaakyam</w:t>
-            </w:r>
-            <w:proofErr w:type="spellEnd"/>
+              <w:lastRenderedPageBreak/>
+              <w:t>TS 6.3.9.3 - Vaakyam</w:t>
+            </w:r>
           </w:p>
           <w:p>
             <w:pPr>
@@ -17826,20 +17046,8 @@
                 <w:szCs w:val="28"/>
                 <w:lang w:bidi="ta-IN"/>
               </w:rPr>
-              <w:t xml:space="preserve">47th </w:t>
-            </w:r>
-            <w:proofErr w:type="spellStart"/>
-            <w:r>
-              <w:rPr>
-                <w:rFonts w:cs="Latha"/>
-                <w:b/>
-                <w:sz w:val="28"/>
-                <w:szCs w:val="28"/>
-                <w:lang w:bidi="ta-IN"/>
-              </w:rPr>
-              <w:t>Panchaati</w:t>
-            </w:r>
-            <w:proofErr w:type="spellEnd"/>
+              <w:t>47th Panchaati</w:t>
+            </w:r>
           </w:p>
         </w:tc>
         <w:tc>
@@ -18350,19 +17558,8 @@
                 <w:sz w:val="28"/>
                 <w:szCs w:val="32"/>
               </w:rPr>
-              <w:t xml:space="preserve">TS 6.3.10.5 - </w:t>
-            </w:r>
-            <w:proofErr w:type="spellStart"/>
-            <w:r>
-              <w:rPr>
-                <w:rFonts w:cs="Arial"/>
-                <w:b/>
-                <w:sz w:val="28"/>
-                <w:szCs w:val="32"/>
-              </w:rPr>
-              <w:t>Vaakyam</w:t>
-            </w:r>
-            <w:proofErr w:type="spellEnd"/>
+              <w:t>TS 6.3.10.5 - Vaakyam</w:t>
+            </w:r>
           </w:p>
           <w:p>
             <w:pPr>
@@ -18387,20 +17584,8 @@
                 <w:szCs w:val="28"/>
                 <w:lang w:bidi="ta-IN"/>
               </w:rPr>
-              <w:t xml:space="preserve">55th </w:t>
-            </w:r>
-            <w:proofErr w:type="spellStart"/>
-            <w:r>
-              <w:rPr>
-                <w:rFonts w:cs="Latha"/>
-                <w:b/>
-                <w:sz w:val="28"/>
-                <w:szCs w:val="28"/>
-                <w:lang w:bidi="ta-IN"/>
-              </w:rPr>
-              <w:t>Panchaati</w:t>
-            </w:r>
-            <w:proofErr w:type="spellEnd"/>
+              <w:t>55th Panchaati</w:t>
+            </w:r>
           </w:p>
         </w:tc>
         <w:tc>
@@ -18937,19 +18122,8 @@
                 <w:sz w:val="28"/>
                 <w:szCs w:val="32"/>
               </w:rPr>
-              <w:t xml:space="preserve">TS 6.3.11.2 - </w:t>
-            </w:r>
-            <w:proofErr w:type="spellStart"/>
-            <w:r>
-              <w:rPr>
-                <w:rFonts w:cs="Arial"/>
-                <w:b/>
-                <w:sz w:val="28"/>
-                <w:szCs w:val="32"/>
-              </w:rPr>
-              <w:t>Vaakyam</w:t>
-            </w:r>
-            <w:proofErr w:type="spellEnd"/>
+              <w:t>TS 6.3.11.2 - Vaakyam</w:t>
+            </w:r>
           </w:p>
           <w:p>
             <w:pPr>
@@ -18974,20 +18148,8 @@
                 <w:szCs w:val="28"/>
                 <w:lang w:bidi="ta-IN"/>
               </w:rPr>
-              <w:t xml:space="preserve">58th </w:t>
-            </w:r>
-            <w:proofErr w:type="spellStart"/>
-            <w:r>
-              <w:rPr>
-                <w:rFonts w:cs="Latha"/>
-                <w:b/>
-                <w:sz w:val="28"/>
-                <w:szCs w:val="28"/>
-                <w:lang w:bidi="ta-IN"/>
-              </w:rPr>
-              <w:t>Panchaati</w:t>
-            </w:r>
-            <w:proofErr w:type="spellEnd"/>
+              <w:t>58th Panchaati</w:t>
+            </w:r>
           </w:p>
         </w:tc>
         <w:tc>
@@ -19483,19 +18645,8 @@
                 <w:sz w:val="28"/>
                 <w:szCs w:val="32"/>
               </w:rPr>
-              <w:t xml:space="preserve">TS 6.3.11.3 - </w:t>
-            </w:r>
-            <w:proofErr w:type="spellStart"/>
-            <w:r>
-              <w:rPr>
-                <w:rFonts w:cs="Arial"/>
-                <w:b/>
-                <w:sz w:val="28"/>
-                <w:szCs w:val="32"/>
-              </w:rPr>
-              <w:t>Vaakyam</w:t>
-            </w:r>
-            <w:proofErr w:type="spellEnd"/>
+              <w:t>TS 6.3.11.3 - Vaakyam</w:t>
+            </w:r>
           </w:p>
           <w:p>
             <w:pPr>
@@ -19520,20 +18671,8 @@
                 <w:szCs w:val="28"/>
                 <w:lang w:bidi="ta-IN"/>
               </w:rPr>
-              <w:t xml:space="preserve">59th </w:t>
-            </w:r>
-            <w:proofErr w:type="spellStart"/>
-            <w:r>
-              <w:rPr>
-                <w:rFonts w:cs="Latha"/>
-                <w:b/>
-                <w:sz w:val="28"/>
-                <w:szCs w:val="28"/>
-                <w:lang w:bidi="ta-IN"/>
-              </w:rPr>
-              <w:t>Panchaati</w:t>
-            </w:r>
-            <w:proofErr w:type="spellEnd"/>
+              <w:t>59th Panchaati</w:t>
+            </w:r>
           </w:p>
         </w:tc>
         <w:tc>
@@ -20060,7 +19199,6 @@
                 <w:szCs w:val="28"/>
                 <w:lang w:bidi="ta-IN"/>
               </w:rPr>
-              <w:lastRenderedPageBreak/>
               <w:t xml:space="preserve">TS </w:t>
             </w:r>
             <w:proofErr w:type="gramStart"/>
@@ -20083,55 +19221,31 @@
                 <w:szCs w:val="28"/>
                 <w:lang w:bidi="ta-IN"/>
               </w:rPr>
-              <w:t xml:space="preserve"> </w:t>
-            </w:r>
-            <w:proofErr w:type="spellStart"/>
-            <w:r>
+              <w:t xml:space="preserve"> Vaakyam</w:t>
+            </w:r>
+          </w:p>
+          <w:p>
+            <w:pPr>
+              <w:spacing w:before="0" w:line="240" w:lineRule="auto"/>
               <w:rPr>
                 <w:rFonts w:cs="Latha"/>
                 <w:b/>
                 <w:sz w:val="28"/>
                 <w:szCs w:val="28"/>
-                <w:lang w:bidi="ta-IN"/>
-              </w:rPr>
-              <w:t>Vaakyam</w:t>
-            </w:r>
-            <w:proofErr w:type="spellEnd"/>
-          </w:p>
-          <w:p>
-            <w:pPr>
-              <w:spacing w:before="0" w:line="240" w:lineRule="auto"/>
+                <w:cs/>
+                <w:lang w:bidi="ta-IN"/>
+              </w:rPr>
+            </w:pPr>
+            <w:r>
               <w:rPr>
                 <w:rFonts w:cs="Latha"/>
                 <w:b/>
                 <w:sz w:val="28"/>
                 <w:szCs w:val="28"/>
-                <w:cs/>
-                <w:lang w:bidi="ta-IN"/>
-              </w:rPr>
-            </w:pPr>
-            <w:r>
-              <w:rPr>
-                <w:rFonts w:cs="Latha"/>
-                <w:b/>
-                <w:sz w:val="28"/>
-                <w:szCs w:val="28"/>
-                <w:lang w:bidi="ta-IN"/>
-              </w:rPr>
-              <w:t xml:space="preserve">11th </w:t>
-            </w:r>
-            <w:proofErr w:type="spellStart"/>
-            <w:r>
-              <w:rPr>
-                <w:rFonts w:cs="Latha"/>
-                <w:b/>
-                <w:sz w:val="28"/>
-                <w:szCs w:val="28"/>
-                <w:lang w:bidi="ta-IN"/>
-              </w:rPr>
-              <w:t>Panchaati</w:t>
-            </w:r>
-            <w:proofErr w:type="spellEnd"/>
+                <w:lang w:bidi="ta-IN"/>
+              </w:rPr>
+              <w:t>11th Panchaati</w:t>
+            </w:r>
           </w:p>
         </w:tc>
         <w:tc>
@@ -20596,6 +19710,7 @@
                 <w:szCs w:val="28"/>
                 <w:lang w:bidi="ta-IN"/>
               </w:rPr>
+              <w:lastRenderedPageBreak/>
               <w:t xml:space="preserve">TS </w:t>
             </w:r>
             <w:proofErr w:type="gramStart"/>
@@ -20618,55 +19733,31 @@
                 <w:szCs w:val="28"/>
                 <w:lang w:bidi="ta-IN"/>
               </w:rPr>
-              <w:t xml:space="preserve"> </w:t>
-            </w:r>
-            <w:proofErr w:type="spellStart"/>
-            <w:r>
+              <w:t xml:space="preserve"> Vaakyam</w:t>
+            </w:r>
+          </w:p>
+          <w:p>
+            <w:pPr>
+              <w:spacing w:before="0" w:line="240" w:lineRule="auto"/>
               <w:rPr>
                 <w:rFonts w:cs="Latha"/>
                 <w:b/>
                 <w:sz w:val="28"/>
                 <w:szCs w:val="28"/>
-                <w:lang w:bidi="ta-IN"/>
-              </w:rPr>
-              <w:t>Vaakyam</w:t>
-            </w:r>
-            <w:proofErr w:type="spellEnd"/>
-          </w:p>
-          <w:p>
-            <w:pPr>
-              <w:spacing w:before="0" w:line="240" w:lineRule="auto"/>
+                <w:cs/>
+                <w:lang w:bidi="ta-IN"/>
+              </w:rPr>
+            </w:pPr>
+            <w:r>
               <w:rPr>
                 <w:rFonts w:cs="Latha"/>
                 <w:b/>
                 <w:sz w:val="28"/>
                 <w:szCs w:val="28"/>
-                <w:cs/>
-                <w:lang w:bidi="ta-IN"/>
-              </w:rPr>
-            </w:pPr>
-            <w:r>
-              <w:rPr>
-                <w:rFonts w:cs="Latha"/>
-                <w:b/>
-                <w:sz w:val="28"/>
-                <w:szCs w:val="28"/>
-                <w:lang w:bidi="ta-IN"/>
-              </w:rPr>
-              <w:t xml:space="preserve">24th </w:t>
-            </w:r>
-            <w:proofErr w:type="spellStart"/>
-            <w:r>
-              <w:rPr>
-                <w:rFonts w:cs="Latha"/>
-                <w:b/>
-                <w:sz w:val="28"/>
-                <w:szCs w:val="28"/>
-                <w:lang w:bidi="ta-IN"/>
-              </w:rPr>
-              <w:t>Panchaati</w:t>
-            </w:r>
-            <w:proofErr w:type="spellEnd"/>
+                <w:lang w:bidi="ta-IN"/>
+              </w:rPr>
+              <w:t>24th Panchaati</w:t>
+            </w:r>
           </w:p>
         </w:tc>
         <w:tc>
@@ -21110,55 +20201,31 @@
                 <w:szCs w:val="28"/>
                 <w:lang w:bidi="ta-IN"/>
               </w:rPr>
-              <w:t xml:space="preserve"> </w:t>
-            </w:r>
-            <w:proofErr w:type="spellStart"/>
-            <w:r>
+              <w:t xml:space="preserve"> Vaakyam</w:t>
+            </w:r>
+          </w:p>
+          <w:p>
+            <w:pPr>
+              <w:spacing w:before="0" w:line="240" w:lineRule="auto"/>
               <w:rPr>
                 <w:rFonts w:cs="Latha"/>
                 <w:b/>
                 <w:sz w:val="28"/>
                 <w:szCs w:val="28"/>
-                <w:lang w:bidi="ta-IN"/>
-              </w:rPr>
-              <w:t>Vaakyam</w:t>
-            </w:r>
-            <w:proofErr w:type="spellEnd"/>
-          </w:p>
-          <w:p>
-            <w:pPr>
-              <w:spacing w:before="0" w:line="240" w:lineRule="auto"/>
+                <w:cs/>
+                <w:lang w:bidi="ta-IN"/>
+              </w:rPr>
+            </w:pPr>
+            <w:r>
               <w:rPr>
                 <w:rFonts w:cs="Latha"/>
                 <w:b/>
                 <w:sz w:val="28"/>
                 <w:szCs w:val="28"/>
-                <w:cs/>
-                <w:lang w:bidi="ta-IN"/>
-              </w:rPr>
-            </w:pPr>
-            <w:r>
-              <w:rPr>
-                <w:rFonts w:cs="Latha"/>
-                <w:b/>
-                <w:sz w:val="28"/>
-                <w:szCs w:val="28"/>
-                <w:lang w:bidi="ta-IN"/>
-              </w:rPr>
-              <w:t xml:space="preserve">36th </w:t>
-            </w:r>
-            <w:proofErr w:type="spellStart"/>
-            <w:r>
-              <w:rPr>
-                <w:rFonts w:cs="Latha"/>
-                <w:b/>
-                <w:sz w:val="28"/>
-                <w:szCs w:val="28"/>
-                <w:lang w:bidi="ta-IN"/>
-              </w:rPr>
-              <w:t>Panchaati</w:t>
-            </w:r>
-            <w:proofErr w:type="spellEnd"/>
+                <w:lang w:bidi="ta-IN"/>
+              </w:rPr>
+              <w:t>36th Panchaati</w:t>
+            </w:r>
           </w:p>
         </w:tc>
         <w:tc>
@@ -21455,55 +20522,31 @@
                 <w:szCs w:val="28"/>
                 <w:lang w:bidi="ta-IN"/>
               </w:rPr>
-              <w:t xml:space="preserve">6.5.1.1 – </w:t>
-            </w:r>
-            <w:proofErr w:type="spellStart"/>
-            <w:r>
+              <w:t>6.5.1.1 – Vaakyam</w:t>
+            </w:r>
+          </w:p>
+          <w:p>
+            <w:pPr>
+              <w:spacing w:before="0" w:line="240" w:lineRule="auto"/>
               <w:rPr>
                 <w:rFonts w:cs="Latha"/>
                 <w:b/>
                 <w:sz w:val="28"/>
                 <w:szCs w:val="28"/>
-                <w:lang w:bidi="ta-IN"/>
-              </w:rPr>
-              <w:t>Vaakyam</w:t>
-            </w:r>
-            <w:proofErr w:type="spellEnd"/>
-          </w:p>
-          <w:p>
-            <w:pPr>
-              <w:spacing w:before="0" w:line="240" w:lineRule="auto"/>
+                <w:cs/>
+                <w:lang w:bidi="ta-IN"/>
+              </w:rPr>
+            </w:pPr>
+            <w:r>
               <w:rPr>
                 <w:rFonts w:cs="Latha"/>
                 <w:b/>
                 <w:sz w:val="28"/>
                 <w:szCs w:val="28"/>
-                <w:cs/>
-                <w:lang w:bidi="ta-IN"/>
-              </w:rPr>
-            </w:pPr>
-            <w:r>
-              <w:rPr>
-                <w:rFonts w:cs="Latha"/>
-                <w:b/>
-                <w:sz w:val="28"/>
-                <w:szCs w:val="28"/>
-                <w:lang w:bidi="ta-IN"/>
-              </w:rPr>
-              <w:t xml:space="preserve">1st </w:t>
-            </w:r>
-            <w:proofErr w:type="spellStart"/>
-            <w:r>
-              <w:rPr>
-                <w:rFonts w:cs="Latha"/>
-                <w:b/>
-                <w:sz w:val="28"/>
-                <w:szCs w:val="28"/>
-                <w:lang w:bidi="ta-IN"/>
-              </w:rPr>
-              <w:t>Panchaati</w:t>
-            </w:r>
-            <w:proofErr w:type="spellEnd"/>
+                <w:lang w:bidi="ta-IN"/>
+              </w:rPr>
+              <w:t>1st Panchaati</w:t>
+            </w:r>
           </w:p>
         </w:tc>
         <w:tc>
@@ -21750,55 +20793,31 @@
                 <w:szCs w:val="28"/>
                 <w:lang w:bidi="ta-IN"/>
               </w:rPr>
-              <w:t xml:space="preserve">6.5.1.1 – </w:t>
-            </w:r>
-            <w:proofErr w:type="spellStart"/>
-            <w:r>
+              <w:t>6.5.1.1 – Vaakyam</w:t>
+            </w:r>
+          </w:p>
+          <w:p>
+            <w:pPr>
+              <w:spacing w:before="0" w:line="240" w:lineRule="auto"/>
               <w:rPr>
                 <w:rFonts w:cs="Latha"/>
                 <w:b/>
                 <w:sz w:val="28"/>
                 <w:szCs w:val="28"/>
-                <w:lang w:bidi="ta-IN"/>
-              </w:rPr>
-              <w:t>Vaakyam</w:t>
-            </w:r>
-            <w:proofErr w:type="spellEnd"/>
-          </w:p>
-          <w:p>
-            <w:pPr>
-              <w:spacing w:before="0" w:line="240" w:lineRule="auto"/>
+                <w:cs/>
+                <w:lang w:bidi="ta-IN"/>
+              </w:rPr>
+            </w:pPr>
+            <w:r>
               <w:rPr>
                 <w:rFonts w:cs="Latha"/>
                 <w:b/>
                 <w:sz w:val="28"/>
                 <w:szCs w:val="28"/>
-                <w:cs/>
-                <w:lang w:bidi="ta-IN"/>
-              </w:rPr>
-            </w:pPr>
-            <w:r>
-              <w:rPr>
-                <w:rFonts w:cs="Latha"/>
-                <w:b/>
-                <w:sz w:val="28"/>
-                <w:szCs w:val="28"/>
-                <w:lang w:bidi="ta-IN"/>
-              </w:rPr>
-              <w:t xml:space="preserve">1st </w:t>
-            </w:r>
-            <w:proofErr w:type="spellStart"/>
-            <w:r>
-              <w:rPr>
-                <w:rFonts w:cs="Latha"/>
-                <w:b/>
-                <w:sz w:val="28"/>
-                <w:szCs w:val="28"/>
-                <w:lang w:bidi="ta-IN"/>
-              </w:rPr>
-              <w:t>Panchaati</w:t>
-            </w:r>
-            <w:proofErr w:type="spellEnd"/>
+                <w:lang w:bidi="ta-IN"/>
+              </w:rPr>
+              <w:t>1st Panchaati</w:t>
+            </w:r>
           </w:p>
         </w:tc>
         <w:tc>
@@ -22138,55 +21157,31 @@
                 <w:szCs w:val="28"/>
                 <w:lang w:bidi="ta-IN"/>
               </w:rPr>
-              <w:t xml:space="preserve">6.5.3.3 – </w:t>
-            </w:r>
-            <w:proofErr w:type="spellStart"/>
-            <w:r>
+              <w:t>6.5.3.3 – Vaakyam</w:t>
+            </w:r>
+          </w:p>
+          <w:p>
+            <w:pPr>
+              <w:spacing w:before="0" w:line="240" w:lineRule="auto"/>
               <w:rPr>
                 <w:rFonts w:cs="Latha"/>
                 <w:b/>
                 <w:sz w:val="28"/>
                 <w:szCs w:val="28"/>
-                <w:lang w:bidi="ta-IN"/>
-              </w:rPr>
-              <w:t>Vaakyam</w:t>
-            </w:r>
-            <w:proofErr w:type="spellEnd"/>
-          </w:p>
-          <w:p>
-            <w:pPr>
-              <w:spacing w:before="0" w:line="240" w:lineRule="auto"/>
+                <w:cs/>
+                <w:lang w:bidi="ta-IN"/>
+              </w:rPr>
+            </w:pPr>
+            <w:r>
               <w:rPr>
                 <w:rFonts w:cs="Latha"/>
                 <w:b/>
                 <w:sz w:val="28"/>
                 <w:szCs w:val="28"/>
-                <w:cs/>
-                <w:lang w:bidi="ta-IN"/>
-              </w:rPr>
-            </w:pPr>
-            <w:r>
-              <w:rPr>
-                <w:rFonts w:cs="Latha"/>
-                <w:b/>
-                <w:sz w:val="28"/>
-                <w:szCs w:val="28"/>
-                <w:lang w:bidi="ta-IN"/>
-              </w:rPr>
-              <w:t xml:space="preserve">11th </w:t>
-            </w:r>
-            <w:proofErr w:type="spellStart"/>
-            <w:r>
-              <w:rPr>
-                <w:rFonts w:cs="Latha"/>
-                <w:b/>
-                <w:sz w:val="28"/>
-                <w:szCs w:val="28"/>
-                <w:lang w:bidi="ta-IN"/>
-              </w:rPr>
-              <w:t>Panchaati</w:t>
-            </w:r>
-            <w:proofErr w:type="spellEnd"/>
+                <w:lang w:bidi="ta-IN"/>
+              </w:rPr>
+              <w:t>11th Panchaati</w:t>
+            </w:r>
           </w:p>
         </w:tc>
         <w:tc>
@@ -22478,56 +21473,31 @@
                 <w:szCs w:val="28"/>
                 <w:lang w:bidi="ta-IN"/>
               </w:rPr>
-              <w:lastRenderedPageBreak/>
-              <w:t xml:space="preserve">6.5.6.3 – </w:t>
-            </w:r>
-            <w:proofErr w:type="spellStart"/>
-            <w:r>
+              <w:t>6.5.6.3 – Vaakyam</w:t>
+            </w:r>
+          </w:p>
+          <w:p>
+            <w:pPr>
+              <w:spacing w:before="0" w:line="240" w:lineRule="auto"/>
               <w:rPr>
                 <w:rFonts w:cs="Latha"/>
                 <w:b/>
                 <w:sz w:val="28"/>
                 <w:szCs w:val="28"/>
-                <w:lang w:bidi="ta-IN"/>
-              </w:rPr>
-              <w:t>Vaakyam</w:t>
-            </w:r>
-            <w:proofErr w:type="spellEnd"/>
-          </w:p>
-          <w:p>
-            <w:pPr>
-              <w:spacing w:before="0" w:line="240" w:lineRule="auto"/>
+                <w:cs/>
+                <w:lang w:bidi="ta-IN"/>
+              </w:rPr>
+            </w:pPr>
+            <w:r>
               <w:rPr>
                 <w:rFonts w:cs="Latha"/>
                 <w:b/>
                 <w:sz w:val="28"/>
                 <w:szCs w:val="28"/>
-                <w:cs/>
-                <w:lang w:bidi="ta-IN"/>
-              </w:rPr>
-            </w:pPr>
-            <w:r>
-              <w:rPr>
-                <w:rFonts w:cs="Latha"/>
-                <w:b/>
-                <w:sz w:val="28"/>
-                <w:szCs w:val="28"/>
-                <w:lang w:bidi="ta-IN"/>
-              </w:rPr>
-              <w:t xml:space="preserve">20th </w:t>
-            </w:r>
-            <w:proofErr w:type="spellStart"/>
-            <w:r>
-              <w:rPr>
-                <w:rFonts w:cs="Latha"/>
-                <w:b/>
-                <w:sz w:val="28"/>
-                <w:szCs w:val="28"/>
-                <w:lang w:bidi="ta-IN"/>
-              </w:rPr>
-              <w:t>Panchaati</w:t>
-            </w:r>
-            <w:proofErr w:type="spellEnd"/>
+                <w:lang w:bidi="ta-IN"/>
+              </w:rPr>
+              <w:t>20th Panchaati</w:t>
+            </w:r>
           </w:p>
         </w:tc>
         <w:tc>
@@ -22970,55 +21940,32 @@
                 <w:szCs w:val="28"/>
                 <w:lang w:bidi="ta-IN"/>
               </w:rPr>
-              <w:t xml:space="preserve">6.5.6.5 – </w:t>
-            </w:r>
-            <w:proofErr w:type="spellStart"/>
-            <w:r>
+              <w:lastRenderedPageBreak/>
+              <w:t>6.5.6.5 – Vaakyam</w:t>
+            </w:r>
+          </w:p>
+          <w:p>
+            <w:pPr>
+              <w:spacing w:before="0" w:line="240" w:lineRule="auto"/>
               <w:rPr>
                 <w:rFonts w:cs="Latha"/>
                 <w:b/>
                 <w:sz w:val="28"/>
                 <w:szCs w:val="28"/>
-                <w:lang w:bidi="ta-IN"/>
-              </w:rPr>
-              <w:t>Vaakyam</w:t>
-            </w:r>
-            <w:proofErr w:type="spellEnd"/>
-          </w:p>
-          <w:p>
-            <w:pPr>
-              <w:spacing w:before="0" w:line="240" w:lineRule="auto"/>
+                <w:cs/>
+                <w:lang w:bidi="ta-IN"/>
+              </w:rPr>
+            </w:pPr>
+            <w:r>
               <w:rPr>
                 <w:rFonts w:cs="Latha"/>
                 <w:b/>
                 <w:sz w:val="28"/>
                 <w:szCs w:val="28"/>
-                <w:cs/>
-                <w:lang w:bidi="ta-IN"/>
-              </w:rPr>
-            </w:pPr>
-            <w:r>
-              <w:rPr>
-                <w:rFonts w:cs="Latha"/>
-                <w:b/>
-                <w:sz w:val="28"/>
-                <w:szCs w:val="28"/>
-                <w:lang w:bidi="ta-IN"/>
-              </w:rPr>
-              <w:t xml:space="preserve">22nd </w:t>
-            </w:r>
-            <w:proofErr w:type="spellStart"/>
-            <w:r>
-              <w:rPr>
-                <w:rFonts w:cs="Latha"/>
-                <w:b/>
-                <w:sz w:val="28"/>
-                <w:szCs w:val="28"/>
-                <w:lang w:bidi="ta-IN"/>
-              </w:rPr>
-              <w:t>Panchaati</w:t>
-            </w:r>
-            <w:proofErr w:type="spellEnd"/>
+                <w:lang w:bidi="ta-IN"/>
+              </w:rPr>
+              <w:t>22nd Panchaati</w:t>
+            </w:r>
           </w:p>
         </w:tc>
         <w:tc>
@@ -23542,55 +22489,31 @@
                 <w:szCs w:val="28"/>
                 <w:lang w:bidi="ta-IN"/>
               </w:rPr>
-              <w:t xml:space="preserve">6.5.9.1 – </w:t>
-            </w:r>
-            <w:proofErr w:type="spellStart"/>
-            <w:r>
+              <w:t>6.5.9.1 – Vaakyam</w:t>
+            </w:r>
+          </w:p>
+          <w:p>
+            <w:pPr>
+              <w:spacing w:before="0" w:line="240" w:lineRule="auto"/>
               <w:rPr>
                 <w:rFonts w:cs="Latha"/>
                 <w:b/>
                 <w:sz w:val="28"/>
                 <w:szCs w:val="28"/>
-                <w:lang w:bidi="ta-IN"/>
-              </w:rPr>
-              <w:t>Vaakyam</w:t>
-            </w:r>
-            <w:proofErr w:type="spellEnd"/>
-          </w:p>
-          <w:p>
-            <w:pPr>
-              <w:spacing w:before="0" w:line="240" w:lineRule="auto"/>
+                <w:cs/>
+                <w:lang w:bidi="ta-IN"/>
+              </w:rPr>
+            </w:pPr>
+            <w:r>
               <w:rPr>
                 <w:rFonts w:cs="Latha"/>
                 <w:b/>
                 <w:sz w:val="28"/>
                 <w:szCs w:val="28"/>
-                <w:cs/>
-                <w:lang w:bidi="ta-IN"/>
-              </w:rPr>
-            </w:pPr>
-            <w:r>
-              <w:rPr>
-                <w:rFonts w:cs="Latha"/>
-                <w:b/>
-                <w:sz w:val="28"/>
-                <w:szCs w:val="28"/>
-                <w:lang w:bidi="ta-IN"/>
-              </w:rPr>
-              <w:t xml:space="preserve">32nd </w:t>
-            </w:r>
-            <w:proofErr w:type="spellStart"/>
-            <w:r>
-              <w:rPr>
-                <w:rFonts w:cs="Latha"/>
-                <w:b/>
-                <w:sz w:val="28"/>
-                <w:szCs w:val="28"/>
-                <w:lang w:bidi="ta-IN"/>
-              </w:rPr>
-              <w:t>Panchaati</w:t>
-            </w:r>
-            <w:proofErr w:type="spellEnd"/>
+                <w:lang w:bidi="ta-IN"/>
+              </w:rPr>
+              <w:t>32nd Panchaati</w:t>
+            </w:r>
           </w:p>
         </w:tc>
         <w:tc>
@@ -24059,55 +22982,31 @@
                 <w:szCs w:val="28"/>
                 <w:lang w:bidi="ta-IN"/>
               </w:rPr>
-              <w:t xml:space="preserve">6.6.6.2 – </w:t>
-            </w:r>
-            <w:proofErr w:type="spellStart"/>
-            <w:r>
+              <w:t>6.6.6.2 – Vaakyam</w:t>
+            </w:r>
+          </w:p>
+          <w:p>
+            <w:pPr>
+              <w:spacing w:before="0" w:line="240" w:lineRule="auto"/>
               <w:rPr>
                 <w:rFonts w:cs="Latha"/>
                 <w:b/>
                 <w:sz w:val="28"/>
                 <w:szCs w:val="28"/>
-                <w:lang w:bidi="ta-IN"/>
-              </w:rPr>
-              <w:t>Vaakyam</w:t>
-            </w:r>
-            <w:proofErr w:type="spellEnd"/>
-          </w:p>
-          <w:p>
-            <w:pPr>
-              <w:spacing w:before="0" w:line="240" w:lineRule="auto"/>
+                <w:cs/>
+                <w:lang w:bidi="ta-IN"/>
+              </w:rPr>
+            </w:pPr>
+            <w:r>
               <w:rPr>
                 <w:rFonts w:cs="Latha"/>
                 <w:b/>
                 <w:sz w:val="28"/>
                 <w:szCs w:val="28"/>
-                <w:cs/>
-                <w:lang w:bidi="ta-IN"/>
-              </w:rPr>
-            </w:pPr>
-            <w:r>
-              <w:rPr>
-                <w:rFonts w:cs="Latha"/>
-                <w:b/>
-                <w:sz w:val="28"/>
-                <w:szCs w:val="28"/>
-                <w:lang w:bidi="ta-IN"/>
-              </w:rPr>
-              <w:t xml:space="preserve">25th </w:t>
-            </w:r>
-            <w:proofErr w:type="spellStart"/>
-            <w:r>
-              <w:rPr>
-                <w:rFonts w:cs="Latha"/>
-                <w:b/>
-                <w:sz w:val="28"/>
-                <w:szCs w:val="28"/>
-                <w:lang w:bidi="ta-IN"/>
-              </w:rPr>
-              <w:t>Panchaati</w:t>
-            </w:r>
-            <w:proofErr w:type="spellEnd"/>
+                <w:lang w:bidi="ta-IN"/>
+              </w:rPr>
+              <w:t>25th Panchaati</w:t>
+            </w:r>
           </w:p>
         </w:tc>
         <w:tc>
@@ -24419,55 +23318,31 @@
                 <w:szCs w:val="28"/>
                 <w:lang w:bidi="ta-IN"/>
               </w:rPr>
-              <w:t xml:space="preserve">6.6.7.3 – </w:t>
-            </w:r>
-            <w:proofErr w:type="spellStart"/>
-            <w:r>
+              <w:t>6.6.7.3 – Vaakyam</w:t>
+            </w:r>
+          </w:p>
+          <w:p>
+            <w:pPr>
+              <w:spacing w:before="0" w:line="240" w:lineRule="auto"/>
               <w:rPr>
                 <w:rFonts w:cs="Latha"/>
                 <w:b/>
                 <w:sz w:val="28"/>
                 <w:szCs w:val="28"/>
-                <w:lang w:bidi="ta-IN"/>
-              </w:rPr>
-              <w:t>Vaakyam</w:t>
-            </w:r>
-            <w:proofErr w:type="spellEnd"/>
-          </w:p>
-          <w:p>
-            <w:pPr>
-              <w:spacing w:before="0" w:line="240" w:lineRule="auto"/>
+                <w:cs/>
+                <w:lang w:bidi="ta-IN"/>
+              </w:rPr>
+            </w:pPr>
+            <w:r>
               <w:rPr>
                 <w:rFonts w:cs="Latha"/>
                 <w:b/>
                 <w:sz w:val="28"/>
                 <w:szCs w:val="28"/>
-                <w:cs/>
-                <w:lang w:bidi="ta-IN"/>
-              </w:rPr>
-            </w:pPr>
-            <w:r>
-              <w:rPr>
-                <w:rFonts w:cs="Latha"/>
-                <w:b/>
-                <w:sz w:val="28"/>
-                <w:szCs w:val="28"/>
-                <w:lang w:bidi="ta-IN"/>
-              </w:rPr>
-              <w:t xml:space="preserve">28th </w:t>
-            </w:r>
-            <w:proofErr w:type="spellStart"/>
-            <w:r>
-              <w:rPr>
-                <w:rFonts w:cs="Latha"/>
-                <w:b/>
-                <w:sz w:val="28"/>
-                <w:szCs w:val="28"/>
-                <w:lang w:bidi="ta-IN"/>
-              </w:rPr>
-              <w:t>Panchaati</w:t>
-            </w:r>
-            <w:proofErr w:type="spellEnd"/>
+                <w:lang w:bidi="ta-IN"/>
+              </w:rPr>
+              <w:t>28th Panchaati</w:t>
+            </w:r>
           </w:p>
         </w:tc>
         <w:tc>
@@ -24899,55 +23774,31 @@
                 <w:szCs w:val="28"/>
                 <w:lang w:bidi="ta-IN"/>
               </w:rPr>
-              <w:t xml:space="preserve">6.6.8.3 – </w:t>
-            </w:r>
-            <w:proofErr w:type="spellStart"/>
-            <w:r>
+              <w:t>6.6.8.3 – Vaakyam</w:t>
+            </w:r>
+          </w:p>
+          <w:p>
+            <w:pPr>
+              <w:spacing w:before="0" w:line="240" w:lineRule="auto"/>
               <w:rPr>
                 <w:rFonts w:cs="Latha"/>
                 <w:b/>
                 <w:sz w:val="28"/>
                 <w:szCs w:val="28"/>
-                <w:lang w:bidi="ta-IN"/>
-              </w:rPr>
-              <w:t>Vaakyam</w:t>
-            </w:r>
-            <w:proofErr w:type="spellEnd"/>
-          </w:p>
-          <w:p>
-            <w:pPr>
-              <w:spacing w:before="0" w:line="240" w:lineRule="auto"/>
+                <w:cs/>
+                <w:lang w:bidi="ta-IN"/>
+              </w:rPr>
+            </w:pPr>
+            <w:r>
               <w:rPr>
                 <w:rFonts w:cs="Latha"/>
                 <w:b/>
                 <w:sz w:val="28"/>
                 <w:szCs w:val="28"/>
-                <w:cs/>
-                <w:lang w:bidi="ta-IN"/>
-              </w:rPr>
-            </w:pPr>
-            <w:r>
-              <w:rPr>
-                <w:rFonts w:cs="Latha"/>
-                <w:b/>
-                <w:sz w:val="28"/>
-                <w:szCs w:val="28"/>
-                <w:lang w:bidi="ta-IN"/>
-              </w:rPr>
-              <w:t xml:space="preserve">32nd </w:t>
-            </w:r>
-            <w:proofErr w:type="spellStart"/>
-            <w:r>
-              <w:rPr>
-                <w:rFonts w:cs="Latha"/>
-                <w:b/>
-                <w:sz w:val="28"/>
-                <w:szCs w:val="28"/>
-                <w:lang w:bidi="ta-IN"/>
-              </w:rPr>
-              <w:t>Panchaati</w:t>
-            </w:r>
-            <w:proofErr w:type="spellEnd"/>
+                <w:lang w:bidi="ta-IN"/>
+              </w:rPr>
+              <w:t>32nd Panchaati</w:t>
+            </w:r>
           </w:p>
         </w:tc>
         <w:tc>
@@ -25374,56 +24225,31 @@
                 <w:szCs w:val="28"/>
                 <w:lang w:bidi="ta-IN"/>
               </w:rPr>
-              <w:lastRenderedPageBreak/>
-              <w:t xml:space="preserve">6.6.10.1 – </w:t>
-            </w:r>
-            <w:proofErr w:type="spellStart"/>
-            <w:r>
+              <w:t>6.6.10.1 – Vaakyam</w:t>
+            </w:r>
+          </w:p>
+          <w:p>
+            <w:pPr>
+              <w:spacing w:before="0" w:line="240" w:lineRule="auto"/>
               <w:rPr>
                 <w:rFonts w:cs="Latha"/>
                 <w:b/>
                 <w:sz w:val="28"/>
                 <w:szCs w:val="28"/>
-                <w:lang w:bidi="ta-IN"/>
-              </w:rPr>
-              <w:t>Vaakyam</w:t>
-            </w:r>
-            <w:proofErr w:type="spellEnd"/>
-          </w:p>
-          <w:p>
-            <w:pPr>
-              <w:spacing w:before="0" w:line="240" w:lineRule="auto"/>
+                <w:cs/>
+                <w:lang w:bidi="ta-IN"/>
+              </w:rPr>
+            </w:pPr>
+            <w:r>
               <w:rPr>
                 <w:rFonts w:cs="Latha"/>
                 <w:b/>
                 <w:sz w:val="28"/>
                 <w:szCs w:val="28"/>
-                <w:cs/>
-                <w:lang w:bidi="ta-IN"/>
-              </w:rPr>
-            </w:pPr>
-            <w:r>
-              <w:rPr>
-                <w:rFonts w:cs="Latha"/>
-                <w:b/>
-                <w:sz w:val="28"/>
-                <w:szCs w:val="28"/>
-                <w:lang w:bidi="ta-IN"/>
-              </w:rPr>
-              <w:t xml:space="preserve">36th </w:t>
-            </w:r>
-            <w:proofErr w:type="spellStart"/>
-            <w:r>
-              <w:rPr>
-                <w:rFonts w:cs="Latha"/>
-                <w:b/>
-                <w:sz w:val="28"/>
-                <w:szCs w:val="28"/>
-                <w:lang w:bidi="ta-IN"/>
-              </w:rPr>
-              <w:t>Panchaati</w:t>
-            </w:r>
-            <w:proofErr w:type="spellEnd"/>
+                <w:lang w:bidi="ta-IN"/>
+              </w:rPr>
+              <w:t>36th Panchaati</w:t>
+            </w:r>
           </w:p>
         </w:tc>
         <w:tc>
@@ -25893,56 +24719,31 @@
                 <w:szCs w:val="28"/>
                 <w:lang w:bidi="ta-IN"/>
               </w:rPr>
-              <w:t xml:space="preserve">6.6.11.3 – </w:t>
-            </w:r>
-            <w:proofErr w:type="spellStart"/>
-            <w:r>
+              <w:lastRenderedPageBreak/>
+              <w:t>6.6.11.3 – Vaakyam</w:t>
+            </w:r>
+          </w:p>
+          <w:p>
+            <w:pPr>
+              <w:spacing w:before="0" w:line="240" w:lineRule="auto"/>
               <w:rPr>
                 <w:rFonts w:cs="Latha"/>
-                <w:b/>
-                <w:bCs/>
-                <w:sz w:val="28"/>
-                <w:szCs w:val="28"/>
-                <w:lang w:bidi="ta-IN"/>
-              </w:rPr>
-              <w:t>Vaakyam</w:t>
-            </w:r>
-            <w:proofErr w:type="spellEnd"/>
-          </w:p>
-          <w:p>
-            <w:pPr>
-              <w:spacing w:before="0" w:line="240" w:lineRule="auto"/>
+                <w:sz w:val="28"/>
+                <w:szCs w:val="28"/>
+                <w:lang w:bidi="ta-IN"/>
+              </w:rPr>
+            </w:pPr>
+            <w:r>
               <w:rPr>
                 <w:rFonts w:cs="Latha"/>
-                <w:sz w:val="28"/>
-                <w:szCs w:val="28"/>
-                <w:lang w:bidi="ta-IN"/>
-              </w:rPr>
-            </w:pPr>
-            <w:r>
-              <w:rPr>
-                <w:rFonts w:cs="Latha"/>
-                <w:b/>
-                <w:bCs/>
-                <w:sz w:val="28"/>
-                <w:szCs w:val="28"/>
-                <w:lang w:bidi="ta-IN"/>
-              </w:rPr>
-              <w:t xml:space="preserve">40th </w:t>
-            </w:r>
-            <w:proofErr w:type="spellStart"/>
-            <w:r>
-              <w:rPr>
-                <w:rFonts w:cs="Latha"/>
-                <w:b/>
-                <w:bCs/>
-                <w:sz w:val="28"/>
-                <w:szCs w:val="28"/>
-                <w:lang w:bidi="ta-IN"/>
-              </w:rPr>
-              <w:t>Panchaati</w:t>
-            </w:r>
-            <w:proofErr w:type="spellEnd"/>
+                <w:b/>
+                <w:bCs/>
+                <w:sz w:val="28"/>
+                <w:szCs w:val="28"/>
+                <w:lang w:bidi="ta-IN"/>
+              </w:rPr>
+              <w:t>40th Panchaati</w:t>
+            </w:r>
           </w:p>
         </w:tc>
         <w:tc>
@@ -26325,7 +25126,6 @@
         </w:rPr>
         <w:br w:type="page"/>
       </w:r>
-      <w:proofErr w:type="spellStart"/>
       <w:r>
         <w:rPr>
           <w:b/>
@@ -26335,18 +25135,7 @@
           <w:u w:val="single"/>
         </w:rPr>
         <w:lastRenderedPageBreak/>
-        <w:t>TaittirIya</w:t>
-      </w:r>
-      <w:proofErr w:type="spellEnd"/>
-      <w:r>
-        <w:rPr>
-          <w:b/>
-          <w:bCs/>
-          <w:sz w:val="32"/>
-          <w:szCs w:val="32"/>
-          <w:u w:val="single"/>
-        </w:rPr>
-        <w:t xml:space="preserve"> Samhita – TS </w:t>
+        <w:t xml:space="preserve">TaittirIya Samhita – TS </w:t>
       </w:r>
       <w:r>
         <w:rPr>
@@ -26637,25 +25426,14 @@
                 <w:szCs w:val="28"/>
               </w:rPr>
             </w:pPr>
-            <w:proofErr w:type="spellStart"/>
-            <w:r>
-              <w:rPr>
-                <w:b/>
-                <w:bCs/>
-                <w:sz w:val="28"/>
-                <w:szCs w:val="28"/>
-              </w:rPr>
-              <w:t>Panchaati</w:t>
-            </w:r>
-            <w:proofErr w:type="spellEnd"/>
-            <w:r>
-              <w:rPr>
-                <w:b/>
-                <w:bCs/>
-                <w:sz w:val="28"/>
-                <w:szCs w:val="28"/>
-              </w:rPr>
-              <w:t xml:space="preserve"> 43</w:t>
+            <w:r>
+              <w:rPr>
+                <w:b/>
+                <w:bCs/>
+                <w:sz w:val="28"/>
+                <w:szCs w:val="28"/>
+              </w:rPr>
+              <w:t>Panchaati 43</w:t>
             </w:r>
           </w:p>
         </w:tc>
@@ -27039,27 +25817,7 @@
                 <w:sz w:val="28"/>
                 <w:szCs w:val="28"/>
               </w:rPr>
-              <w:t xml:space="preserve"> </w:t>
-            </w:r>
-            <w:proofErr w:type="spellStart"/>
-            <w:r>
-              <w:rPr>
-                <w:b/>
-                <w:bCs/>
-                <w:sz w:val="28"/>
-                <w:szCs w:val="28"/>
-              </w:rPr>
-              <w:t>Panchaati</w:t>
-            </w:r>
-            <w:proofErr w:type="spellEnd"/>
-            <w:r>
-              <w:rPr>
-                <w:b/>
-                <w:bCs/>
-                <w:sz w:val="28"/>
-                <w:szCs w:val="28"/>
-              </w:rPr>
-              <w:t xml:space="preserve"> 20</w:t>
+              <w:t xml:space="preserve"> Panchaati 20</w:t>
             </w:r>
           </w:p>
         </w:tc>
@@ -27351,25 +26109,14 @@
                 <w:szCs w:val="28"/>
               </w:rPr>
             </w:pPr>
-            <w:proofErr w:type="spellStart"/>
-            <w:r>
-              <w:rPr>
-                <w:b/>
-                <w:bCs/>
-                <w:sz w:val="28"/>
-                <w:szCs w:val="28"/>
-              </w:rPr>
-              <w:t>Panchaati</w:t>
-            </w:r>
-            <w:proofErr w:type="spellEnd"/>
-            <w:r>
-              <w:rPr>
-                <w:b/>
-                <w:bCs/>
-                <w:sz w:val="28"/>
-                <w:szCs w:val="28"/>
-              </w:rPr>
-              <w:t xml:space="preserve"> 26</w:t>
+            <w:r>
+              <w:rPr>
+                <w:b/>
+                <w:bCs/>
+                <w:sz w:val="28"/>
+                <w:szCs w:val="28"/>
+              </w:rPr>
+              <w:t>Panchaati 26</w:t>
             </w:r>
           </w:p>
         </w:tc>
@@ -27648,7 +26395,7 @@
 </file>
 
 <file path=word/endnotes.xml><?xml version="1.0" encoding="utf-8"?>
-<w:endnotes xmlns:wpc="http://schemas.microsoft.com/office/word/2010/wordprocessingCanvas" xmlns:cx="http://schemas.microsoft.com/office/drawing/2014/chartex" xmlns:cx1="http://schemas.microsoft.com/office/drawing/2015/9/8/chartex" xmlns:mc="http://schemas.openxmlformats.org/markup-compatibility/2006" xmlns:o="urn:schemas-microsoft-com:office:office" xmlns:r="http://schemas.openxmlformats.org/officeDocument/2006/relationships" xmlns:m="http://schemas.openxmlformats.org/officeDocument/2006/math" xmlns:v="urn:schemas-microsoft-com:vml" xmlns:wp14="http://schemas.microsoft.com/office/word/2010/wordprocessingDrawing" xmlns:wp="http://schemas.openxmlformats.org/drawingml/2006/wordprocessingDrawing" xmlns:w10="urn:schemas-microsoft-com:office:word" xmlns:w="http://schemas.openxmlformats.org/wordprocessingml/2006/main" xmlns:w14="http://schemas.microsoft.com/office/word/2010/wordml" xmlns:w15="http://schemas.microsoft.com/office/word/2012/wordml" xmlns:w16se="http://schemas.microsoft.com/office/word/2015/wordml/symex" xmlns:wpg="http://schemas.microsoft.com/office/word/2010/wordprocessingGroup" xmlns:wpi="http://schemas.microsoft.com/office/word/2010/wordprocessingInk" xmlns:wne="http://schemas.microsoft.com/office/word/2006/wordml" xmlns:wps="http://schemas.microsoft.com/office/word/2010/wordprocessingShape" mc:Ignorable="w14 w15 w16se wp14">
+<w:endnotes xmlns:wpc="http://schemas.microsoft.com/office/word/2010/wordprocessingCanvas" xmlns:cx="http://schemas.microsoft.com/office/drawing/2014/chartex" xmlns:cx1="http://schemas.microsoft.com/office/drawing/2015/9/8/chartex" xmlns:cx2="http://schemas.microsoft.com/office/drawing/2015/10/21/chartex" xmlns:cx3="http://schemas.microsoft.com/office/drawing/2016/5/9/chartex" xmlns:cx4="http://schemas.microsoft.com/office/drawing/2016/5/10/chartex" xmlns:cx5="http://schemas.microsoft.com/office/drawing/2016/5/11/chartex" xmlns:cx6="http://schemas.microsoft.com/office/drawing/2016/5/12/chartex" xmlns:cx7="http://schemas.microsoft.com/office/drawing/2016/5/13/chartex" xmlns:cx8="http://schemas.microsoft.com/office/drawing/2016/5/14/chartex" xmlns:mc="http://schemas.openxmlformats.org/markup-compatibility/2006" xmlns:aink="http://schemas.microsoft.com/office/drawing/2016/ink" xmlns:am3d="http://schemas.microsoft.com/office/drawing/2017/model3d" xmlns:o="urn:schemas-microsoft-com:office:office" xmlns:r="http://schemas.openxmlformats.org/officeDocument/2006/relationships" xmlns:m="http://schemas.openxmlformats.org/officeDocument/2006/math" xmlns:v="urn:schemas-microsoft-com:vml" xmlns:wp14="http://schemas.microsoft.com/office/word/2010/wordprocessingDrawing" xmlns:wp="http://schemas.openxmlformats.org/drawingml/2006/wordprocessingDrawing" xmlns:w10="urn:schemas-microsoft-com:office:word" xmlns:w="http://schemas.openxmlformats.org/wordprocessingml/2006/main" xmlns:w14="http://schemas.microsoft.com/office/word/2010/wordml" xmlns:w15="http://schemas.microsoft.com/office/word/2012/wordml" xmlns:w16cex="http://schemas.microsoft.com/office/word/2018/wordml/cex" xmlns:w16cid="http://schemas.microsoft.com/office/word/2016/wordml/cid" xmlns:w16="http://schemas.microsoft.com/office/word/2018/wordml" xmlns:w16sdtdh="http://schemas.microsoft.com/office/word/2020/wordml/sdtdatahash" xmlns:w16se="http://schemas.microsoft.com/office/word/2015/wordml/symex" xmlns:wpg="http://schemas.microsoft.com/office/word/2010/wordprocessingGroup" xmlns:wpi="http://schemas.microsoft.com/office/word/2010/wordprocessingInk" xmlns:wne="http://schemas.microsoft.com/office/word/2006/wordml" xmlns:wps="http://schemas.microsoft.com/office/word/2010/wordprocessingShape" mc:Ignorable="w14 w15 w16se w16cid w16 w16cex w16sdtdh wp14">
   <w:endnote w:type="separator" w:id="-1">
     <w:p>
       <w:pPr>
@@ -27673,7 +26420,7 @@
 </file>
 
 <file path=word/footer1.xml><?xml version="1.0" encoding="utf-8"?>
-<w:ftr xmlns:wpc="http://schemas.microsoft.com/office/word/2010/wordprocessingCanvas" xmlns:cx="http://schemas.microsoft.com/office/drawing/2014/chartex" xmlns:cx1="http://schemas.microsoft.com/office/drawing/2015/9/8/chartex" xmlns:mc="http://schemas.openxmlformats.org/markup-compatibility/2006" xmlns:o="urn:schemas-microsoft-com:office:office" xmlns:r="http://schemas.openxmlformats.org/officeDocument/2006/relationships" xmlns:m="http://schemas.openxmlformats.org/officeDocument/2006/math" xmlns:v="urn:schemas-microsoft-com:vml" xmlns:wp14="http://schemas.microsoft.com/office/word/2010/wordprocessingDrawing" xmlns:wp="http://schemas.openxmlformats.org/drawingml/2006/wordprocessingDrawing" xmlns:w10="urn:schemas-microsoft-com:office:word" xmlns:w="http://schemas.openxmlformats.org/wordprocessingml/2006/main" xmlns:w14="http://schemas.microsoft.com/office/word/2010/wordml" xmlns:w15="http://schemas.microsoft.com/office/word/2012/wordml" xmlns:w16se="http://schemas.microsoft.com/office/word/2015/wordml/symex" xmlns:wpg="http://schemas.microsoft.com/office/word/2010/wordprocessingGroup" xmlns:wpi="http://schemas.microsoft.com/office/word/2010/wordprocessingInk" xmlns:wne="http://schemas.microsoft.com/office/word/2006/wordml" xmlns:wps="http://schemas.microsoft.com/office/word/2010/wordprocessingShape" mc:Ignorable="w14 w15 w16se wp14">
+<w:ftr xmlns:wpc="http://schemas.microsoft.com/office/word/2010/wordprocessingCanvas" xmlns:cx="http://schemas.microsoft.com/office/drawing/2014/chartex" xmlns:cx1="http://schemas.microsoft.com/office/drawing/2015/9/8/chartex" xmlns:cx2="http://schemas.microsoft.com/office/drawing/2015/10/21/chartex" xmlns:cx3="http://schemas.microsoft.com/office/drawing/2016/5/9/chartex" xmlns:cx4="http://schemas.microsoft.com/office/drawing/2016/5/10/chartex" xmlns:cx5="http://schemas.microsoft.com/office/drawing/2016/5/11/chartex" xmlns:cx6="http://schemas.microsoft.com/office/drawing/2016/5/12/chartex" xmlns:cx7="http://schemas.microsoft.com/office/drawing/2016/5/13/chartex" xmlns:cx8="http://schemas.microsoft.com/office/drawing/2016/5/14/chartex" xmlns:mc="http://schemas.openxmlformats.org/markup-compatibility/2006" xmlns:aink="http://schemas.microsoft.com/office/drawing/2016/ink" xmlns:am3d="http://schemas.microsoft.com/office/drawing/2017/model3d" xmlns:o="urn:schemas-microsoft-com:office:office" xmlns:r="http://schemas.openxmlformats.org/officeDocument/2006/relationships" xmlns:m="http://schemas.openxmlformats.org/officeDocument/2006/math" xmlns:v="urn:schemas-microsoft-com:vml" xmlns:wp14="http://schemas.microsoft.com/office/word/2010/wordprocessingDrawing" xmlns:wp="http://schemas.openxmlformats.org/drawingml/2006/wordprocessingDrawing" xmlns:w10="urn:schemas-microsoft-com:office:word" xmlns:w="http://schemas.openxmlformats.org/wordprocessingml/2006/main" xmlns:w14="http://schemas.microsoft.com/office/word/2010/wordml" xmlns:w15="http://schemas.microsoft.com/office/word/2012/wordml" xmlns:w16cex="http://schemas.microsoft.com/office/word/2018/wordml/cex" xmlns:w16cid="http://schemas.microsoft.com/office/word/2016/wordml/cid" xmlns:w16="http://schemas.microsoft.com/office/word/2018/wordml" xmlns:w16sdtdh="http://schemas.microsoft.com/office/word/2020/wordml/sdtdatahash" xmlns:w16se="http://schemas.microsoft.com/office/word/2015/wordml/symex" xmlns:wpg="http://schemas.microsoft.com/office/word/2010/wordprocessingGroup" xmlns:wpi="http://schemas.microsoft.com/office/word/2010/wordprocessingInk" xmlns:wne="http://schemas.microsoft.com/office/word/2006/wordml" xmlns:wps="http://schemas.microsoft.com/office/word/2010/wordprocessingShape" mc:Ignorable="w14 w15 w16se w16cid w16 w16cex w16sdtdh wp14">
   <w:p>
     <w:pPr>
       <w:pBdr>
@@ -27828,7 +26575,7 @@
 </file>
 
 <file path=word/footer2.xml><?xml version="1.0" encoding="utf-8"?>
-<w:ftr xmlns:wpc="http://schemas.microsoft.com/office/word/2010/wordprocessingCanvas" xmlns:cx="http://schemas.microsoft.com/office/drawing/2014/chartex" xmlns:cx1="http://schemas.microsoft.com/office/drawing/2015/9/8/chartex" xmlns:mc="http://schemas.openxmlformats.org/markup-compatibility/2006" xmlns:o="urn:schemas-microsoft-com:office:office" xmlns:r="http://schemas.openxmlformats.org/officeDocument/2006/relationships" xmlns:m="http://schemas.openxmlformats.org/officeDocument/2006/math" xmlns:v="urn:schemas-microsoft-com:vml" xmlns:wp14="http://schemas.microsoft.com/office/word/2010/wordprocessingDrawing" xmlns:wp="http://schemas.openxmlformats.org/drawingml/2006/wordprocessingDrawing" xmlns:w10="urn:schemas-microsoft-com:office:word" xmlns:w="http://schemas.openxmlformats.org/wordprocessingml/2006/main" xmlns:w14="http://schemas.microsoft.com/office/word/2010/wordml" xmlns:w15="http://schemas.microsoft.com/office/word/2012/wordml" xmlns:w16se="http://schemas.microsoft.com/office/word/2015/wordml/symex" xmlns:wpg="http://schemas.microsoft.com/office/word/2010/wordprocessingGroup" xmlns:wpi="http://schemas.microsoft.com/office/word/2010/wordprocessingInk" xmlns:wne="http://schemas.microsoft.com/office/word/2006/wordml" xmlns:wps="http://schemas.microsoft.com/office/word/2010/wordprocessingShape" mc:Ignorable="w14 w15 w16se wp14">
+<w:ftr xmlns:wpc="http://schemas.microsoft.com/office/word/2010/wordprocessingCanvas" xmlns:cx="http://schemas.microsoft.com/office/drawing/2014/chartex" xmlns:cx1="http://schemas.microsoft.com/office/drawing/2015/9/8/chartex" xmlns:cx2="http://schemas.microsoft.com/office/drawing/2015/10/21/chartex" xmlns:cx3="http://schemas.microsoft.com/office/drawing/2016/5/9/chartex" xmlns:cx4="http://schemas.microsoft.com/office/drawing/2016/5/10/chartex" xmlns:cx5="http://schemas.microsoft.com/office/drawing/2016/5/11/chartex" xmlns:cx6="http://schemas.microsoft.com/office/drawing/2016/5/12/chartex" xmlns:cx7="http://schemas.microsoft.com/office/drawing/2016/5/13/chartex" xmlns:cx8="http://schemas.microsoft.com/office/drawing/2016/5/14/chartex" xmlns:mc="http://schemas.openxmlformats.org/markup-compatibility/2006" xmlns:aink="http://schemas.microsoft.com/office/drawing/2016/ink" xmlns:am3d="http://schemas.microsoft.com/office/drawing/2017/model3d" xmlns:o="urn:schemas-microsoft-com:office:office" xmlns:r="http://schemas.openxmlformats.org/officeDocument/2006/relationships" xmlns:m="http://schemas.openxmlformats.org/officeDocument/2006/math" xmlns:v="urn:schemas-microsoft-com:vml" xmlns:wp14="http://schemas.microsoft.com/office/word/2010/wordprocessingDrawing" xmlns:wp="http://schemas.openxmlformats.org/drawingml/2006/wordprocessingDrawing" xmlns:w10="urn:schemas-microsoft-com:office:word" xmlns:w="http://schemas.openxmlformats.org/wordprocessingml/2006/main" xmlns:w14="http://schemas.microsoft.com/office/word/2010/wordml" xmlns:w15="http://schemas.microsoft.com/office/word/2012/wordml" xmlns:w16cex="http://schemas.microsoft.com/office/word/2018/wordml/cex" xmlns:w16cid="http://schemas.microsoft.com/office/word/2016/wordml/cid" xmlns:w16="http://schemas.microsoft.com/office/word/2018/wordml" xmlns:w16sdtdh="http://schemas.microsoft.com/office/word/2020/wordml/sdtdatahash" xmlns:w16se="http://schemas.microsoft.com/office/word/2015/wordml/symex" xmlns:wpg="http://schemas.microsoft.com/office/word/2010/wordprocessingGroup" xmlns:wpi="http://schemas.microsoft.com/office/word/2010/wordprocessingInk" xmlns:wne="http://schemas.microsoft.com/office/word/2006/wordml" xmlns:wps="http://schemas.microsoft.com/office/word/2010/wordprocessingShape" mc:Ignorable="w14 w15 w16se w16cid w16 w16cex w16sdtdh wp14">
   <w:p>
     <w:pPr>
       <w:pBdr>
@@ -28023,7 +26770,7 @@
 </file>
 
 <file path=word/footnotes.xml><?xml version="1.0" encoding="utf-8"?>
-<w:footnotes xmlns:wpc="http://schemas.microsoft.com/office/word/2010/wordprocessingCanvas" xmlns:cx="http://schemas.microsoft.com/office/drawing/2014/chartex" xmlns:cx1="http://schemas.microsoft.com/office/drawing/2015/9/8/chartex" xmlns:mc="http://schemas.openxmlformats.org/markup-compatibility/2006" xmlns:o="urn:schemas-microsoft-com:office:office" xmlns:r="http://schemas.openxmlformats.org/officeDocument/2006/relationships" xmlns:m="http://schemas.openxmlformats.org/officeDocument/2006/math" xmlns:v="urn:schemas-microsoft-com:vml" xmlns:wp14="http://schemas.microsoft.com/office/word/2010/wordprocessingDrawing" xmlns:wp="http://schemas.openxmlformats.org/drawingml/2006/wordprocessingDrawing" xmlns:w10="urn:schemas-microsoft-com:office:word" xmlns:w="http://schemas.openxmlformats.org/wordprocessingml/2006/main" xmlns:w14="http://schemas.microsoft.com/office/word/2010/wordml" xmlns:w15="http://schemas.microsoft.com/office/word/2012/wordml" xmlns:w16se="http://schemas.microsoft.com/office/word/2015/wordml/symex" xmlns:wpg="http://schemas.microsoft.com/office/word/2010/wordprocessingGroup" xmlns:wpi="http://schemas.microsoft.com/office/word/2010/wordprocessingInk" xmlns:wne="http://schemas.microsoft.com/office/word/2006/wordml" xmlns:wps="http://schemas.microsoft.com/office/word/2010/wordprocessingShape" mc:Ignorable="w14 w15 w16se wp14">
+<w:footnotes xmlns:wpc="http://schemas.microsoft.com/office/word/2010/wordprocessingCanvas" xmlns:cx="http://schemas.microsoft.com/office/drawing/2014/chartex" xmlns:cx1="http://schemas.microsoft.com/office/drawing/2015/9/8/chartex" xmlns:cx2="http://schemas.microsoft.com/office/drawing/2015/10/21/chartex" xmlns:cx3="http://schemas.microsoft.com/office/drawing/2016/5/9/chartex" xmlns:cx4="http://schemas.microsoft.com/office/drawing/2016/5/10/chartex" xmlns:cx5="http://schemas.microsoft.com/office/drawing/2016/5/11/chartex" xmlns:cx6="http://schemas.microsoft.com/office/drawing/2016/5/12/chartex" xmlns:cx7="http://schemas.microsoft.com/office/drawing/2016/5/13/chartex" xmlns:cx8="http://schemas.microsoft.com/office/drawing/2016/5/14/chartex" xmlns:mc="http://schemas.openxmlformats.org/markup-compatibility/2006" xmlns:aink="http://schemas.microsoft.com/office/drawing/2016/ink" xmlns:am3d="http://schemas.microsoft.com/office/drawing/2017/model3d" xmlns:o="urn:schemas-microsoft-com:office:office" xmlns:r="http://schemas.openxmlformats.org/officeDocument/2006/relationships" xmlns:m="http://schemas.openxmlformats.org/officeDocument/2006/math" xmlns:v="urn:schemas-microsoft-com:vml" xmlns:wp14="http://schemas.microsoft.com/office/word/2010/wordprocessingDrawing" xmlns:wp="http://schemas.openxmlformats.org/drawingml/2006/wordprocessingDrawing" xmlns:w10="urn:schemas-microsoft-com:office:word" xmlns:w="http://schemas.openxmlformats.org/wordprocessingml/2006/main" xmlns:w14="http://schemas.microsoft.com/office/word/2010/wordml" xmlns:w15="http://schemas.microsoft.com/office/word/2012/wordml" xmlns:w16cex="http://schemas.microsoft.com/office/word/2018/wordml/cex" xmlns:w16cid="http://schemas.microsoft.com/office/word/2016/wordml/cid" xmlns:w16="http://schemas.microsoft.com/office/word/2018/wordml" xmlns:w16sdtdh="http://schemas.microsoft.com/office/word/2020/wordml/sdtdatahash" xmlns:w16se="http://schemas.microsoft.com/office/word/2015/wordml/symex" xmlns:wpg="http://schemas.microsoft.com/office/word/2010/wordprocessingGroup" xmlns:wpi="http://schemas.microsoft.com/office/word/2010/wordprocessingInk" xmlns:wne="http://schemas.microsoft.com/office/word/2006/wordml" xmlns:wps="http://schemas.microsoft.com/office/word/2010/wordprocessingShape" mc:Ignorable="w14 w15 w16se w16cid w16 w16cex w16sdtdh wp14">
   <w:footnote w:type="separator" w:id="-1">
     <w:p>
       <w:pPr>
@@ -28048,7 +26795,7 @@
 </file>
 
 <file path=word/header1.xml><?xml version="1.0" encoding="utf-8"?>
-<w:hdr xmlns:wpc="http://schemas.microsoft.com/office/word/2010/wordprocessingCanvas" xmlns:cx="http://schemas.microsoft.com/office/drawing/2014/chartex" xmlns:cx1="http://schemas.microsoft.com/office/drawing/2015/9/8/chartex" xmlns:mc="http://schemas.openxmlformats.org/markup-compatibility/2006" xmlns:o="urn:schemas-microsoft-com:office:office" xmlns:r="http://schemas.openxmlformats.org/officeDocument/2006/relationships" xmlns:m="http://schemas.openxmlformats.org/officeDocument/2006/math" xmlns:v="urn:schemas-microsoft-com:vml" xmlns:wp14="http://schemas.microsoft.com/office/word/2010/wordprocessingDrawing" xmlns:wp="http://schemas.openxmlformats.org/drawingml/2006/wordprocessingDrawing" xmlns:w10="urn:schemas-microsoft-com:office:word" xmlns:w="http://schemas.openxmlformats.org/wordprocessingml/2006/main" xmlns:w14="http://schemas.microsoft.com/office/word/2010/wordml" xmlns:w15="http://schemas.microsoft.com/office/word/2012/wordml" xmlns:w16se="http://schemas.microsoft.com/office/word/2015/wordml/symex" xmlns:wpg="http://schemas.microsoft.com/office/word/2010/wordprocessingGroup" xmlns:wpi="http://schemas.microsoft.com/office/word/2010/wordprocessingInk" xmlns:wne="http://schemas.microsoft.com/office/word/2006/wordml" xmlns:wps="http://schemas.microsoft.com/office/word/2010/wordprocessingShape" mc:Ignorable="w14 w15 w16se wp14">
+<w:hdr xmlns:wpc="http://schemas.microsoft.com/office/word/2010/wordprocessingCanvas" xmlns:cx="http://schemas.microsoft.com/office/drawing/2014/chartex" xmlns:cx1="http://schemas.microsoft.com/office/drawing/2015/9/8/chartex" xmlns:cx2="http://schemas.microsoft.com/office/drawing/2015/10/21/chartex" xmlns:cx3="http://schemas.microsoft.com/office/drawing/2016/5/9/chartex" xmlns:cx4="http://schemas.microsoft.com/office/drawing/2016/5/10/chartex" xmlns:cx5="http://schemas.microsoft.com/office/drawing/2016/5/11/chartex" xmlns:cx6="http://schemas.microsoft.com/office/drawing/2016/5/12/chartex" xmlns:cx7="http://schemas.microsoft.com/office/drawing/2016/5/13/chartex" xmlns:cx8="http://schemas.microsoft.com/office/drawing/2016/5/14/chartex" xmlns:mc="http://schemas.openxmlformats.org/markup-compatibility/2006" xmlns:aink="http://schemas.microsoft.com/office/drawing/2016/ink" xmlns:am3d="http://schemas.microsoft.com/office/drawing/2017/model3d" xmlns:o="urn:schemas-microsoft-com:office:office" xmlns:r="http://schemas.openxmlformats.org/officeDocument/2006/relationships" xmlns:m="http://schemas.openxmlformats.org/officeDocument/2006/math" xmlns:v="urn:schemas-microsoft-com:vml" xmlns:wp14="http://schemas.microsoft.com/office/word/2010/wordprocessingDrawing" xmlns:wp="http://schemas.openxmlformats.org/drawingml/2006/wordprocessingDrawing" xmlns:w10="urn:schemas-microsoft-com:office:word" xmlns:w="http://schemas.openxmlformats.org/wordprocessingml/2006/main" xmlns:w14="http://schemas.microsoft.com/office/word/2010/wordml" xmlns:w15="http://schemas.microsoft.com/office/word/2012/wordml" xmlns:w16cex="http://schemas.microsoft.com/office/word/2018/wordml/cex" xmlns:w16cid="http://schemas.microsoft.com/office/word/2016/wordml/cid" xmlns:w16="http://schemas.microsoft.com/office/word/2018/wordml" xmlns:w16sdtdh="http://schemas.microsoft.com/office/word/2020/wordml/sdtdatahash" xmlns:w16se="http://schemas.microsoft.com/office/word/2015/wordml/symex" xmlns:wpg="http://schemas.microsoft.com/office/word/2010/wordprocessingGroup" xmlns:wpi="http://schemas.microsoft.com/office/word/2010/wordprocessingInk" xmlns:wne="http://schemas.microsoft.com/office/word/2006/wordml" xmlns:wps="http://schemas.microsoft.com/office/word/2010/wordprocessingShape" mc:Ignorable="w14 w15 w16se w16cid w16 w16cex w16sdtdh wp14">
   <w:p>
     <w:pPr>
       <w:pStyle w:val="Header"/>
@@ -28061,7 +26808,7 @@
 </file>
 
 <file path=word/header2.xml><?xml version="1.0" encoding="utf-8"?>
-<w:hdr xmlns:wpc="http://schemas.microsoft.com/office/word/2010/wordprocessingCanvas" xmlns:cx="http://schemas.microsoft.com/office/drawing/2014/chartex" xmlns:cx1="http://schemas.microsoft.com/office/drawing/2015/9/8/chartex" xmlns:mc="http://schemas.openxmlformats.org/markup-compatibility/2006" xmlns:o="urn:schemas-microsoft-com:office:office" xmlns:r="http://schemas.openxmlformats.org/officeDocument/2006/relationships" xmlns:m="http://schemas.openxmlformats.org/officeDocument/2006/math" xmlns:v="urn:schemas-microsoft-com:vml" xmlns:wp14="http://schemas.microsoft.com/office/word/2010/wordprocessingDrawing" xmlns:wp="http://schemas.openxmlformats.org/drawingml/2006/wordprocessingDrawing" xmlns:w10="urn:schemas-microsoft-com:office:word" xmlns:w="http://schemas.openxmlformats.org/wordprocessingml/2006/main" xmlns:w14="http://schemas.microsoft.com/office/word/2010/wordml" xmlns:w15="http://schemas.microsoft.com/office/word/2012/wordml" xmlns:w16se="http://schemas.microsoft.com/office/word/2015/wordml/symex" xmlns:wpg="http://schemas.microsoft.com/office/word/2010/wordprocessingGroup" xmlns:wpi="http://schemas.microsoft.com/office/word/2010/wordprocessingInk" xmlns:wne="http://schemas.microsoft.com/office/word/2006/wordml" xmlns:wps="http://schemas.microsoft.com/office/word/2010/wordprocessingShape" mc:Ignorable="w14 w15 w16se wp14">
+<w:hdr xmlns:wpc="http://schemas.microsoft.com/office/word/2010/wordprocessingCanvas" xmlns:cx="http://schemas.microsoft.com/office/drawing/2014/chartex" xmlns:cx1="http://schemas.microsoft.com/office/drawing/2015/9/8/chartex" xmlns:cx2="http://schemas.microsoft.com/office/drawing/2015/10/21/chartex" xmlns:cx3="http://schemas.microsoft.com/office/drawing/2016/5/9/chartex" xmlns:cx4="http://schemas.microsoft.com/office/drawing/2016/5/10/chartex" xmlns:cx5="http://schemas.microsoft.com/office/drawing/2016/5/11/chartex" xmlns:cx6="http://schemas.microsoft.com/office/drawing/2016/5/12/chartex" xmlns:cx7="http://schemas.microsoft.com/office/drawing/2016/5/13/chartex" xmlns:cx8="http://schemas.microsoft.com/office/drawing/2016/5/14/chartex" xmlns:mc="http://schemas.openxmlformats.org/markup-compatibility/2006" xmlns:aink="http://schemas.microsoft.com/office/drawing/2016/ink" xmlns:am3d="http://schemas.microsoft.com/office/drawing/2017/model3d" xmlns:o="urn:schemas-microsoft-com:office:office" xmlns:r="http://schemas.openxmlformats.org/officeDocument/2006/relationships" xmlns:m="http://schemas.openxmlformats.org/officeDocument/2006/math" xmlns:v="urn:schemas-microsoft-com:vml" xmlns:wp14="http://schemas.microsoft.com/office/word/2010/wordprocessingDrawing" xmlns:wp="http://schemas.openxmlformats.org/drawingml/2006/wordprocessingDrawing" xmlns:w10="urn:schemas-microsoft-com:office:word" xmlns:w="http://schemas.openxmlformats.org/wordprocessingml/2006/main" xmlns:w14="http://schemas.microsoft.com/office/word/2010/wordml" xmlns:w15="http://schemas.microsoft.com/office/word/2012/wordml" xmlns:w16cex="http://schemas.microsoft.com/office/word/2018/wordml/cex" xmlns:w16cid="http://schemas.microsoft.com/office/word/2016/wordml/cid" xmlns:w16="http://schemas.microsoft.com/office/word/2018/wordml" xmlns:w16sdtdh="http://schemas.microsoft.com/office/word/2020/wordml/sdtdatahash" xmlns:w16se="http://schemas.microsoft.com/office/word/2015/wordml/symex" xmlns:wpg="http://schemas.microsoft.com/office/word/2010/wordprocessingGroup" xmlns:wpi="http://schemas.microsoft.com/office/word/2010/wordprocessingInk" xmlns:wne="http://schemas.microsoft.com/office/word/2006/wordml" xmlns:wps="http://schemas.microsoft.com/office/word/2010/wordprocessingShape" mc:Ignorable="w14 w15 w16se w16cid w16 w16cex w16sdtdh wp14">
   <w:p>
     <w:pPr>
       <w:pStyle w:val="Header"/>
@@ -28074,7 +26821,7 @@
 </file>
 
 <file path=word/styles.xml><?xml version="1.0" encoding="utf-8"?>
-<w:styles xmlns:mc="http://schemas.openxmlformats.org/markup-compatibility/2006" xmlns:r="http://schemas.openxmlformats.org/officeDocument/2006/relationships" xmlns:w="http://schemas.openxmlformats.org/wordprocessingml/2006/main" xmlns:w14="http://schemas.microsoft.com/office/word/2010/wordml" xmlns:w15="http://schemas.microsoft.com/office/word/2012/wordml" xmlns:w16se="http://schemas.microsoft.com/office/word/2015/wordml/symex" mc:Ignorable="w14 w15 w16se">
+<w:styles xmlns:mc="http://schemas.openxmlformats.org/markup-compatibility/2006" xmlns:r="http://schemas.openxmlformats.org/officeDocument/2006/relationships" xmlns:w="http://schemas.openxmlformats.org/wordprocessingml/2006/main" xmlns:w14="http://schemas.microsoft.com/office/word/2010/wordml" xmlns:w15="http://schemas.microsoft.com/office/word/2012/wordml" xmlns:w16cex="http://schemas.microsoft.com/office/word/2018/wordml/cex" xmlns:w16cid="http://schemas.microsoft.com/office/word/2016/wordml/cid" xmlns:w16="http://schemas.microsoft.com/office/word/2018/wordml" xmlns:w16sdtdh="http://schemas.microsoft.com/office/word/2020/wordml/sdtdatahash" xmlns:w16se="http://schemas.microsoft.com/office/word/2015/wordml/symex" mc:Ignorable="w14 w15 w16se w16cid w16 w16cex w16sdtdh">
   <w:docDefaults>
     <w:rPrDefault>
       <w:rPr>
@@ -28084,7 +26831,7 @@
     </w:rPrDefault>
     <w:pPrDefault/>
   </w:docDefaults>
-  <w:latentStyles w:defLockedState="0" w:defUIPriority="99" w:defSemiHidden="0" w:defUnhideWhenUsed="0" w:defQFormat="0" w:count="371">
+  <w:latentStyles w:defLockedState="0" w:defUIPriority="99" w:defSemiHidden="0" w:defUnhideWhenUsed="0" w:defQFormat="0" w:count="376">
     <w:lsdException w:name="Normal" w:uiPriority="0" w:qFormat="1"/>
     <w:lsdException w:name="heading 1" w:uiPriority="9" w:qFormat="1"/>
     <w:lsdException w:name="heading 2" w:semiHidden="1" w:uiPriority="9" w:unhideWhenUsed="1" w:qFormat="1"/>
@@ -28190,7 +26937,6 @@
     <w:lsdException w:name="HTML Sample" w:semiHidden="1" w:unhideWhenUsed="1"/>
     <w:lsdException w:name="HTML Typewriter" w:semiHidden="1" w:unhideWhenUsed="1"/>
     <w:lsdException w:name="HTML Variable" w:semiHidden="1" w:unhideWhenUsed="1"/>
-    <w:lsdException w:name="Normal Table" w:semiHidden="1" w:unhideWhenUsed="1"/>
     <w:lsdException w:name="annotation subject" w:semiHidden="1" w:unhideWhenUsed="1"/>
     <w:lsdException w:name="No List" w:semiHidden="1" w:unhideWhenUsed="1"/>
     <w:lsdException w:name="Outline List 1" w:semiHidden="1" w:unhideWhenUsed="1"/>
@@ -28233,11 +26979,8 @@
     <w:lsdException w:name="Table Contemporary" w:semiHidden="1" w:unhideWhenUsed="1"/>
     <w:lsdException w:name="Table Elegant" w:semiHidden="1" w:unhideWhenUsed="1"/>
     <w:lsdException w:name="Table Professional" w:semiHidden="1" w:unhideWhenUsed="1"/>
-    <w:lsdException w:name="Table Subtle 1" w:semiHidden="1" w:unhideWhenUsed="1"/>
     <w:lsdException w:name="Table Subtle 2" w:semiHidden="1" w:unhideWhenUsed="1"/>
     <w:lsdException w:name="Table Web 1" w:semiHidden="1" w:unhideWhenUsed="1"/>
-    <w:lsdException w:name="Table Web 2" w:semiHidden="1" w:unhideWhenUsed="1"/>
-    <w:lsdException w:name="Table Web 3" w:semiHidden="1" w:unhideWhenUsed="1"/>
     <w:lsdException w:name="Balloon Text" w:semiHidden="1" w:unhideWhenUsed="1"/>
     <w:lsdException w:name="Table Grid" w:uiPriority="59"/>
     <w:lsdException w:name="Table Theme" w:semiHidden="1" w:unhideWhenUsed="1"/>
@@ -28456,6 +27199,11 @@
     <w:lsdException w:name="List Table 5 Dark Accent 6" w:uiPriority="50"/>
     <w:lsdException w:name="List Table 6 Colorful Accent 6" w:uiPriority="51"/>
     <w:lsdException w:name="List Table 7 Colorful Accent 6" w:uiPriority="52"/>
+    <w:lsdException w:name="Mention" w:semiHidden="1" w:unhideWhenUsed="1"/>
+    <w:lsdException w:name="Smart Hyperlink" w:semiHidden="1" w:unhideWhenUsed="1"/>
+    <w:lsdException w:name="Hashtag" w:semiHidden="1" w:unhideWhenUsed="1"/>
+    <w:lsdException w:name="Unresolved Mention" w:semiHidden="1" w:unhideWhenUsed="1"/>
+    <w:lsdException w:name="Smart Link" w:semiHidden="1" w:unhideWhenUsed="1"/>
   </w:latentStyles>
   <w:style w:type="paragraph" w:default="1" w:styleId="Normal">
     <w:name w:val="Normal"/>

</xml_diff>